<commit_message>
2nd part of llm finish
</commit_message>
<xml_diff>
--- a/writing/draft.docx
+++ b/writing/draft.docx
@@ -1200,6 +1200,22 @@
           <w:lang w:val="lt-LT"/>
         </w:rPr>
         <w:lastRenderedPageBreak/>
+        <w:t>Wittgensteinas</w:t>
+      </w:r>
+    </w:p>
+    <w:p>
+      <w:pPr>
+        <w:pStyle w:val="Heading2"/>
+        <w:rPr>
+          <w:noProof/>
+          <w:lang w:val="lt-LT"/>
+        </w:rPr>
+      </w:pPr>
+      <w:r>
+        <w:rPr>
+          <w:noProof/>
+          <w:lang w:val="lt-LT"/>
+        </w:rPr>
         <w:t xml:space="preserve">Reikšmė kaip vartojimas. </w:t>
       </w:r>
     </w:p>
@@ -1431,19 +1447,13 @@
           <w:noProof/>
           <w:lang w:val="lt-LT"/>
         </w:rPr>
-        <w:t>ų, „negalvok, o žiūrėk</w:t>
-      </w:r>
-      <w:r>
-        <w:rPr>
-          <w:rFonts w:ascii="Times New Roman" w:hAnsi="Times New Roman" w:cs="Times New Roman"/>
-          <w:noProof/>
-        </w:rPr>
-        <w:t>!</w:t>
-      </w:r>
-      <w:r>
-        <w:rPr>
-          <w:rFonts w:ascii="Times New Roman" w:hAnsi="Times New Roman" w:cs="Times New Roman"/>
-          <w:noProof/>
+        <w:t>ų, „negalvok, o žiūrėk!</w:t>
+      </w:r>
+      <w:r>
+        <w:rPr>
+          <w:rFonts w:ascii="Times New Roman" w:hAnsi="Times New Roman" w:cs="Times New Roman"/>
+          <w:noProof/>
+          <w:lang w:val="lt-LT"/>
         </w:rPr>
         <w:t>”</w:t>
       </w:r>
@@ -1451,16 +1461,9 @@
         <w:rPr>
           <w:rFonts w:ascii="Times New Roman" w:hAnsi="Times New Roman" w:cs="Times New Roman"/>
           <w:noProof/>
-        </w:rPr>
-        <w:t xml:space="preserve"> (FT</w:t>
-      </w:r>
-      <w:r>
-        <w:rPr>
-          <w:rFonts w:ascii="Times New Roman" w:hAnsi="Times New Roman" w:cs="Times New Roman"/>
-          <w:noProof/>
-          <w:lang w:val="lt-LT"/>
-        </w:rPr>
-        <w:t xml:space="preserve"> §66)</w:t>
+          <w:lang w:val="lt-LT"/>
+        </w:rPr>
+        <w:t xml:space="preserve"> (FT §66)</w:t>
       </w:r>
     </w:p>
     <w:p>
@@ -1532,16 +1535,10 @@
       <w:r>
         <w:rPr>
           <w:rFonts w:ascii="Times New Roman" w:hAnsi="Times New Roman" w:cs="Times New Roman"/>
-        </w:rPr>
-        <w:t xml:space="preserve"> </w:t>
-      </w:r>
-      <w:r>
-        <w:rPr>
-          <w:rFonts w:ascii="Times New Roman" w:hAnsi="Times New Roman" w:cs="Times New Roman"/>
-          <w:noProof/>
-          <w:lang w:val="lt-LT"/>
-        </w:rPr>
-        <w:t>[CITATION NEEDED]</w:t>
+          <w:noProof/>
+          <w:lang w:val="lt-LT"/>
+        </w:rPr>
+        <w:t xml:space="preserve"> [CITATION NEEDED]</w:t>
       </w:r>
     </w:p>
     <w:p>
@@ -1808,17 +1805,8 @@
           <w:noProof/>
           <w:lang w:val="lt-LT"/>
         </w:rPr>
-        <w:t xml:space="preserve"> §109). Vadinasi, reikšmės analizė jam nėra teorinis apibrėžimas, bet praktinis tyrimas, kaip žodžiai veikia mūsų gyvenimo formose, ir kaip mūsų nesusikalbėjimai dažnai kyla ne dėl faktų stokos, o dėl netinkamo žodžių vartojimo supratimo.</w:t>
-      </w:r>
-    </w:p>
-    <w:p>
-      <w:pPr>
-        <w:rPr>
-          <w:rFonts w:ascii="Times New Roman" w:hAnsi="Times New Roman" w:cs="Times New Roman"/>
-          <w:noProof/>
-          <w:lang w:val="lt-LT"/>
-        </w:rPr>
-      </w:pPr>
+        <w:t xml:space="preserve"> §109). Vadinasi, reikšmės analizė jam nėra teorinis apibrėžimas, </w:t>
+      </w:r>
       <w:r>
         <w:rPr>
           <w:rFonts w:ascii="Times New Roman" w:hAnsi="Times New Roman" w:cs="Times New Roman"/>
@@ -1826,6 +1814,23 @@
           <w:lang w:val="lt-LT"/>
         </w:rPr>
         <w:lastRenderedPageBreak/>
+        <w:t>bet praktinis tyrimas, kaip žodžiai veikia mūsų gyvenimo formose, ir kaip mūsų nesusikalbėjimai dažnai kyla ne dėl faktų stokos, o dėl netinkamo žodžių vartojimo supratimo.</w:t>
+      </w:r>
+    </w:p>
+    <w:p>
+      <w:pPr>
+        <w:rPr>
+          <w:rFonts w:ascii="Times New Roman" w:hAnsi="Times New Roman" w:cs="Times New Roman"/>
+          <w:noProof/>
+          <w:lang w:val="lt-LT"/>
+        </w:rPr>
+      </w:pPr>
+      <w:r>
+        <w:rPr>
+          <w:rFonts w:ascii="Times New Roman" w:hAnsi="Times New Roman" w:cs="Times New Roman"/>
+          <w:noProof/>
+          <w:lang w:val="lt-LT"/>
+        </w:rPr>
         <w:t>[NEEDS MORE AUTHORS, ONE FROM DICTIONARY, OTHER FROM AI ARTICLES]</w:t>
       </w:r>
     </w:p>
@@ -1943,12 +1948,14 @@
         <w:rPr>
           <w:rFonts w:ascii="Times New Roman" w:hAnsi="Times New Roman" w:cs="Times New Roman"/>
           <w:noProof/>
-        </w:rPr>
-      </w:pPr>
-      <w:r>
-        <w:rPr>
-          <w:rFonts w:ascii="Times New Roman" w:hAnsi="Times New Roman" w:cs="Times New Roman"/>
-          <w:noProof/>
+          <w:lang w:val="lt-LT"/>
+        </w:rPr>
+      </w:pPr>
+      <w:r>
+        <w:rPr>
+          <w:rFonts w:ascii="Times New Roman" w:hAnsi="Times New Roman" w:cs="Times New Roman"/>
+          <w:noProof/>
+          <w:lang w:val="lt-LT"/>
         </w:rPr>
         <w:t>Kalbos žaidimų sąvoka (</w:t>
       </w:r>
@@ -1958,6 +1965,7 @@
           <w:i/>
           <w:iCs/>
           <w:noProof/>
+          <w:lang w:val="lt-LT"/>
         </w:rPr>
         <w:t xml:space="preserve">angl. </w:t>
       </w:r>
@@ -1965,6 +1973,7 @@
         <w:rPr>
           <w:rFonts w:ascii="Times New Roman" w:hAnsi="Times New Roman" w:cs="Times New Roman"/>
           <w:noProof/>
+          <w:lang w:val="lt-LT"/>
         </w:rPr>
         <w:t>language-games) yra neatskiriama nuo reikšmė</w:t>
       </w:r>
@@ -1972,6 +1981,7 @@
         <w:rPr>
           <w:rFonts w:ascii="Times New Roman" w:hAnsi="Times New Roman" w:cs="Times New Roman"/>
           <w:noProof/>
+          <w:lang w:val="lt-LT"/>
         </w:rPr>
         <w:t xml:space="preserve">s kaip </w:t>
       </w:r>
@@ -1979,6 +1989,7 @@
         <w:rPr>
           <w:rFonts w:ascii="Times New Roman" w:hAnsi="Times New Roman" w:cs="Times New Roman"/>
           <w:noProof/>
+          <w:lang w:val="lt-LT"/>
         </w:rPr>
         <w:t>vartojim</w:t>
       </w:r>
@@ -1986,6 +1997,7 @@
         <w:rPr>
           <w:rFonts w:ascii="Times New Roman" w:hAnsi="Times New Roman" w:cs="Times New Roman"/>
           <w:noProof/>
+          <w:lang w:val="lt-LT"/>
         </w:rPr>
         <w:t>o</w:t>
       </w:r>
@@ -1993,6 +2005,7 @@
         <w:rPr>
           <w:rFonts w:ascii="Times New Roman" w:hAnsi="Times New Roman" w:cs="Times New Roman"/>
           <w:noProof/>
+          <w:lang w:val="lt-LT"/>
         </w:rPr>
         <w:t>[CITATION]</w:t>
       </w:r>
@@ -2000,6 +2013,7 @@
         <w:rPr>
           <w:rFonts w:ascii="Times New Roman" w:hAnsi="Times New Roman" w:cs="Times New Roman"/>
           <w:noProof/>
+          <w:lang w:val="lt-LT"/>
         </w:rPr>
         <w:t>. Šie du elementai nėra atsitiktinai susiję – kalbos žaidimai yra būtent ta terpė, kurioje vyksta kalbos vartojimas, o kartu ir kuriama reikšmė</w:t>
       </w:r>
@@ -2007,6 +2021,7 @@
         <w:rPr>
           <w:rFonts w:ascii="Times New Roman" w:hAnsi="Times New Roman" w:cs="Times New Roman"/>
           <w:noProof/>
+          <w:lang w:val="lt-LT"/>
         </w:rPr>
         <w:t>[CITATION]</w:t>
       </w:r>
@@ -2014,31 +2029,32 @@
         <w:rPr>
           <w:rFonts w:ascii="Times New Roman" w:hAnsi="Times New Roman" w:cs="Times New Roman"/>
           <w:noProof/>
+          <w:lang w:val="lt-LT"/>
         </w:rPr>
         <w:t>. Kalbos žaidimų daugiskaita pabrėžia, kad nėra vieno bendro, universalaus kalbos naudojimo būdo – vietoj to egzistuoja įvairios praktikos, kuriose žodžiai įgauna skirtingas prasmes priklausomai nuo veikimo konteksto.</w:t>
       </w:r>
       <w:r>
-        <w:t xml:space="preserve"> </w:t>
-      </w:r>
-      <w:r>
-        <w:rPr>
-          <w:rFonts w:ascii="Times New Roman" w:hAnsi="Times New Roman" w:cs="Times New Roman"/>
-          <w:noProof/>
-        </w:rPr>
-        <w:t>[CITATION]</w:t>
-      </w:r>
-    </w:p>
-    <w:p>
-      <w:pPr>
-        <w:rPr>
-          <w:rFonts w:ascii="Times New Roman" w:hAnsi="Times New Roman" w:cs="Times New Roman"/>
-          <w:noProof/>
-        </w:rPr>
-      </w:pPr>
-      <w:r>
-        <w:rPr>
-          <w:rFonts w:ascii="Times New Roman" w:hAnsi="Times New Roman" w:cs="Times New Roman"/>
-          <w:noProof/>
+        <w:rPr>
+          <w:rFonts w:ascii="Times New Roman" w:hAnsi="Times New Roman" w:cs="Times New Roman"/>
+          <w:noProof/>
+          <w:lang w:val="lt-LT"/>
+        </w:rPr>
+        <w:t xml:space="preserve"> [CITATION]</w:t>
+      </w:r>
+    </w:p>
+    <w:p>
+      <w:pPr>
+        <w:rPr>
+          <w:rFonts w:ascii="Times New Roman" w:hAnsi="Times New Roman" w:cs="Times New Roman"/>
+          <w:noProof/>
+          <w:lang w:val="lt-LT"/>
+        </w:rPr>
+      </w:pPr>
+      <w:r>
+        <w:rPr>
+          <w:rFonts w:ascii="Times New Roman" w:hAnsi="Times New Roman" w:cs="Times New Roman"/>
+          <w:noProof/>
+          <w:lang w:val="lt-LT"/>
         </w:rPr>
         <w:t xml:space="preserve">Wittgensteinas rašo: </w:t>
       </w:r>
@@ -2049,6 +2065,7 @@
           <w:i/>
           <w:iCs/>
           <w:noProof/>
+          <w:lang w:val="lt-LT"/>
         </w:rPr>
         <w:t>„Kalbos žaidimas apima kalbos naudojimą ir veiksmus, su kuriais ji susijusi.</w:t>
       </w:r>
@@ -2058,6 +2075,7 @@
           <w:i/>
           <w:iCs/>
           <w:noProof/>
+          <w:lang w:val="lt-LT"/>
         </w:rPr>
         <w:t>”</w:t>
       </w:r>
@@ -2065,16 +2083,25 @@
         <w:rPr>
           <w:rFonts w:ascii="Times New Roman" w:hAnsi="Times New Roman" w:cs="Times New Roman"/>
           <w:noProof/>
+          <w:lang w:val="lt-LT"/>
         </w:rPr>
         <w:t xml:space="preserve"> (PI §7)</w:t>
       </w:r>
       <w:r>
+        <w:rPr>
+          <w:rFonts w:ascii="Times New Roman" w:hAnsi="Times New Roman" w:cs="Times New Roman"/>
+          <w:noProof/>
+          <w:lang w:val="lt-LT"/>
+        </w:rPr>
         <w:t xml:space="preserve"> </w:t>
       </w:r>
       <w:commentRangeEnd w:id="0"/>
       <w:r>
         <w:rPr>
           <w:rStyle w:val="CommentReference"/>
+          <w:rFonts w:ascii="Times New Roman" w:hAnsi="Times New Roman" w:cs="Times New Roman"/>
+          <w:noProof/>
+          <w:lang w:val="lt-LT"/>
         </w:rPr>
         <w:commentReference w:id="0"/>
       </w:r>
@@ -2082,6 +2109,7 @@
         <w:rPr>
           <w:rFonts w:ascii="Times New Roman" w:hAnsi="Times New Roman" w:cs="Times New Roman"/>
           <w:noProof/>
+          <w:lang w:val="lt-LT"/>
         </w:rPr>
         <w:t xml:space="preserve">Tai reiškia, kad kalba nėra atskira nuo mūsų kasdienybės: kiekvienas jos panaudojimo atvejis yra tam tikros socialinės veiklos </w:t>
       </w:r>
@@ -2090,6 +2118,7 @@
         <w:rPr>
           <w:rFonts w:ascii="Times New Roman" w:hAnsi="Times New Roman" w:cs="Times New Roman"/>
           <w:noProof/>
+          <w:lang w:val="lt-LT"/>
         </w:rPr>
         <w:t>dalis</w:t>
       </w:r>
@@ -2097,6 +2126,9 @@
       <w:r>
         <w:rPr>
           <w:rStyle w:val="CommentReference"/>
+          <w:rFonts w:ascii="Times New Roman" w:hAnsi="Times New Roman" w:cs="Times New Roman"/>
+          <w:noProof/>
+          <w:lang w:val="lt-LT"/>
         </w:rPr>
         <w:commentReference w:id="1"/>
       </w:r>
@@ -2104,6 +2136,7 @@
         <w:rPr>
           <w:rFonts w:ascii="Times New Roman" w:hAnsi="Times New Roman" w:cs="Times New Roman"/>
           <w:noProof/>
+          <w:lang w:val="lt-LT"/>
         </w:rPr>
         <w:t>.</w:t>
       </w:r>
@@ -2111,6 +2144,7 @@
         <w:rPr>
           <w:rFonts w:ascii="Times New Roman" w:hAnsi="Times New Roman" w:cs="Times New Roman"/>
           <w:noProof/>
+          <w:lang w:val="lt-LT"/>
         </w:rPr>
         <w:t xml:space="preserve"> Vartojimas čia apima ne tik gramatinius sakinius, bet ir jų paskirtį: įsakymas, prašymas, aprašymas, pasakojimas, užuomina – visa tai yra skirtingi kalbos </w:t>
       </w:r>
@@ -2119,6 +2153,7 @@
         <w:rPr>
           <w:rFonts w:ascii="Times New Roman" w:hAnsi="Times New Roman" w:cs="Times New Roman"/>
           <w:noProof/>
+          <w:lang w:val="lt-LT"/>
         </w:rPr>
         <w:t>žaidimai</w:t>
       </w:r>
@@ -2126,6 +2161,7 @@
         <w:rPr>
           <w:rFonts w:ascii="Times New Roman" w:hAnsi="Times New Roman" w:cs="Times New Roman"/>
           <w:noProof/>
+          <w:lang w:val="lt-LT"/>
         </w:rPr>
         <w:t xml:space="preserve"> </w:t>
       </w:r>
@@ -2133,6 +2169,9 @@
       <w:r>
         <w:rPr>
           <w:rStyle w:val="CommentReference"/>
+          <w:rFonts w:ascii="Times New Roman" w:hAnsi="Times New Roman" w:cs="Times New Roman"/>
+          <w:noProof/>
+          <w:lang w:val="lt-LT"/>
         </w:rPr>
         <w:commentReference w:id="2"/>
       </w:r>
@@ -2140,6 +2179,7 @@
         <w:rPr>
           <w:rFonts w:ascii="Times New Roman" w:hAnsi="Times New Roman" w:cs="Times New Roman"/>
           <w:noProof/>
+          <w:lang w:val="lt-LT"/>
         </w:rPr>
         <w:t>.</w:t>
       </w:r>
@@ -2147,6 +2187,7 @@
         <w:rPr>
           <w:rFonts w:ascii="Times New Roman" w:hAnsi="Times New Roman" w:cs="Times New Roman"/>
           <w:noProof/>
+          <w:lang w:val="lt-LT"/>
         </w:rPr>
         <w:t>Tokiu būdu reikšmė kyla iš funkcinės, ne loginės sistemos, o žodžių supratimas tampa priklausomas nuo mūsų gebėjimo orientuotis konkrečiose vartojimo situacijose.</w:t>
       </w:r>
@@ -2156,12 +2197,14 @@
         <w:rPr>
           <w:rFonts w:ascii="Times New Roman" w:hAnsi="Times New Roman" w:cs="Times New Roman"/>
           <w:noProof/>
-        </w:rPr>
-      </w:pPr>
-      <w:r>
-        <w:rPr>
-          <w:rFonts w:ascii="Times New Roman" w:hAnsi="Times New Roman" w:cs="Times New Roman"/>
-          <w:noProof/>
+          <w:lang w:val="lt-LT"/>
+        </w:rPr>
+      </w:pPr>
+      <w:r>
+        <w:rPr>
+          <w:rFonts w:ascii="Times New Roman" w:hAnsi="Times New Roman" w:cs="Times New Roman"/>
+          <w:noProof/>
+          <w:lang w:val="lt-LT"/>
         </w:rPr>
         <w:t xml:space="preserve">Svarbu tai, kad kalbos žaidimai </w:t>
       </w:r>
@@ -2170,6 +2213,7 @@
         <w:rPr>
           <w:rFonts w:ascii="Times New Roman" w:hAnsi="Times New Roman" w:cs="Times New Roman"/>
           <w:noProof/>
+          <w:lang w:val="lt-LT"/>
         </w:rPr>
         <w:t xml:space="preserve">neturi griežtų ribų ar išbaigtų taisyklių </w:t>
       </w:r>
@@ -2177,6 +2221,9 @@
       <w:r>
         <w:rPr>
           <w:rStyle w:val="CommentReference"/>
+          <w:rFonts w:ascii="Times New Roman" w:hAnsi="Times New Roman" w:cs="Times New Roman"/>
+          <w:noProof/>
+          <w:lang w:val="lt-LT"/>
         </w:rPr>
         <w:commentReference w:id="3"/>
       </w:r>
@@ -2184,6 +2231,7 @@
         <w:rPr>
           <w:rFonts w:ascii="Times New Roman" w:hAnsi="Times New Roman" w:cs="Times New Roman"/>
           <w:noProof/>
+          <w:lang w:val="lt-LT"/>
         </w:rPr>
         <w:t>– kaip ir šeimyninio panašumo atveju (</w:t>
       </w:r>
@@ -2193,6 +2241,7 @@
           <w:i/>
           <w:iCs/>
           <w:noProof/>
+          <w:lang w:val="lt-LT"/>
         </w:rPr>
         <w:t>family resemblances</w:t>
       </w:r>
@@ -2200,6 +2249,7 @@
         <w:rPr>
           <w:rFonts w:ascii="Times New Roman" w:hAnsi="Times New Roman" w:cs="Times New Roman"/>
           <w:noProof/>
+          <w:lang w:val="lt-LT"/>
         </w:rPr>
         <w:t>, PI §67), žaidimai jungiasi per panašumus, bet ne per vieną bendrą bruožą. Ši kalbos fragmentacija Wittgensteinui leidžia atmesti tiek loginę-semantiškai griežtą kalbos teoriją, tiek bet kokį bandymą kalbą „išgryninti</w:t>
       </w:r>
@@ -2207,6 +2257,7 @@
         <w:rPr>
           <w:rFonts w:ascii="Times New Roman" w:hAnsi="Times New Roman" w:cs="Times New Roman"/>
           <w:noProof/>
+          <w:lang w:val="lt-LT"/>
         </w:rPr>
         <w:t>”</w:t>
       </w:r>
@@ -2214,6 +2265,7 @@
         <w:rPr>
           <w:rFonts w:ascii="Times New Roman" w:hAnsi="Times New Roman" w:cs="Times New Roman"/>
           <w:noProof/>
+          <w:lang w:val="lt-LT"/>
         </w:rPr>
         <w:t xml:space="preserve"> iki vienos reikšmės sampratos. Anot H.-J. Glock</w:t>
       </w:r>
@@ -2222,6 +2274,7 @@
         <w:rPr>
           <w:rFonts w:ascii="Times New Roman" w:hAnsi="Times New Roman" w:cs="Times New Roman"/>
           <w:noProof/>
+          <w:lang w:val="lt-LT"/>
         </w:rPr>
         <w:t xml:space="preserve">, </w:t>
       </w:r>
@@ -2231,6 +2284,7 @@
           <w:i/>
           <w:iCs/>
           <w:noProof/>
+          <w:lang w:val="lt-LT"/>
         </w:rPr>
         <w:t>„kalbos žaidimų sąvoka atspindi Wittgensteino įsitikinimą, kad kalbos reikšmės priklauso nuo įvairių vartojimo formų, kurios yra ne sumažinamos iki vieno bendro pavadinimo, bet susijusios per įvairius funkcinius panašumus.</w:t>
       </w:r>
@@ -2240,6 +2294,7 @@
           <w:i/>
           <w:iCs/>
           <w:noProof/>
+          <w:lang w:val="lt-LT"/>
         </w:rPr>
         <w:t>”</w:t>
       </w:r>
@@ -2247,6 +2302,7 @@
         <w:rPr>
           <w:rFonts w:ascii="Times New Roman" w:hAnsi="Times New Roman" w:cs="Times New Roman"/>
           <w:noProof/>
+          <w:lang w:val="lt-LT"/>
         </w:rPr>
         <w:t xml:space="preserve"> (Glock, 1996, p. 151)</w:t>
       </w:r>
@@ -2254,6 +2310,9 @@
       <w:r>
         <w:rPr>
           <w:rStyle w:val="CommentReference"/>
+          <w:rFonts w:ascii="Times New Roman" w:hAnsi="Times New Roman" w:cs="Times New Roman"/>
+          <w:noProof/>
+          <w:lang w:val="lt-LT"/>
         </w:rPr>
         <w:commentReference w:id="4"/>
       </w:r>
@@ -2263,12 +2322,14 @@
         <w:rPr>
           <w:rFonts w:ascii="Times New Roman" w:hAnsi="Times New Roman" w:cs="Times New Roman"/>
           <w:noProof/>
-        </w:rPr>
-      </w:pPr>
-      <w:r>
-        <w:rPr>
-          <w:rFonts w:ascii="Times New Roman" w:hAnsi="Times New Roman" w:cs="Times New Roman"/>
-          <w:noProof/>
+          <w:lang w:val="lt-LT"/>
+        </w:rPr>
+      </w:pPr>
+      <w:r>
+        <w:rPr>
+          <w:rFonts w:ascii="Times New Roman" w:hAnsi="Times New Roman" w:cs="Times New Roman"/>
+          <w:noProof/>
+          <w:lang w:val="lt-LT"/>
         </w:rPr>
         <w:t xml:space="preserve">Dėl šios priežasties, kalbos žaidimai yra būdas stebėti reikšmės susidarymą praktikoje, o ne teorinis modelis. </w:t>
       </w:r>
@@ -2277,6 +2338,7 @@
         <w:rPr>
           <w:rFonts w:ascii="Times New Roman" w:hAnsi="Times New Roman" w:cs="Times New Roman"/>
           <w:noProof/>
+          <w:lang w:val="lt-LT"/>
         </w:rPr>
         <w:t>Kaip jau parodyta ankstesniame skyriuje apie reikšmę kaip vartojimą, žodynai, semantinės analizės ar parafrazės nėra pakankamos, kad perteiktų žodžio prasmę – ją įmanoma suprasti tik dalyvaujant tame žaidime, kuriame tas žodis naudojamas</w:t>
       </w:r>
@@ -2284,6 +2346,9 @@
       <w:r>
         <w:rPr>
           <w:rStyle w:val="CommentReference"/>
+          <w:rFonts w:ascii="Times New Roman" w:hAnsi="Times New Roman" w:cs="Times New Roman"/>
+          <w:noProof/>
+          <w:lang w:val="lt-LT"/>
         </w:rPr>
         <w:commentReference w:id="5"/>
       </w:r>
@@ -2291,6 +2356,7 @@
         <w:rPr>
           <w:rFonts w:ascii="Times New Roman" w:hAnsi="Times New Roman" w:cs="Times New Roman"/>
           <w:noProof/>
+          <w:lang w:val="lt-LT"/>
         </w:rPr>
         <w:t xml:space="preserve">. Tai reiškia, kad tiek kalbos taisyklių mokymasis, tiek kalbinis supratimas yra įsitraukimas į socialinį veiksmą, kurio taisyklės </w:t>
       </w:r>
@@ -2299,6 +2365,7 @@
         <w:rPr>
           <w:rFonts w:ascii="Times New Roman" w:hAnsi="Times New Roman" w:cs="Times New Roman"/>
           <w:noProof/>
+          <w:lang w:val="lt-LT"/>
         </w:rPr>
         <w:t>dažnai nėra aiškiai išsakytos, bet yra perimamos per praktiką</w:t>
       </w:r>
@@ -2306,6 +2373,9 @@
       <w:r>
         <w:rPr>
           <w:rStyle w:val="CommentReference"/>
+          <w:rFonts w:ascii="Times New Roman" w:hAnsi="Times New Roman" w:cs="Times New Roman"/>
+          <w:noProof/>
+          <w:lang w:val="lt-LT"/>
         </w:rPr>
         <w:commentReference w:id="6"/>
       </w:r>
@@ -2313,6 +2383,7 @@
         <w:rPr>
           <w:rFonts w:ascii="Times New Roman" w:hAnsi="Times New Roman" w:cs="Times New Roman"/>
           <w:noProof/>
+          <w:lang w:val="lt-LT"/>
         </w:rPr>
         <w:t>.</w:t>
       </w:r>
@@ -2322,12 +2393,14 @@
         <w:rPr>
           <w:rFonts w:ascii="Times New Roman" w:hAnsi="Times New Roman" w:cs="Times New Roman"/>
           <w:noProof/>
-        </w:rPr>
-      </w:pPr>
-      <w:r>
-        <w:rPr>
-          <w:rFonts w:ascii="Times New Roman" w:hAnsi="Times New Roman" w:cs="Times New Roman"/>
-          <w:noProof/>
+          <w:lang w:val="lt-LT"/>
+        </w:rPr>
+      </w:pPr>
+      <w:r>
+        <w:rPr>
+          <w:rFonts w:ascii="Times New Roman" w:hAnsi="Times New Roman" w:cs="Times New Roman"/>
+          <w:noProof/>
+          <w:lang w:val="lt-LT"/>
         </w:rPr>
         <w:t xml:space="preserve">Wittgensteinas teigia, kad </w:t>
       </w:r>
@@ -2338,6 +2411,7 @@
           <w:i/>
           <w:iCs/>
           <w:noProof/>
+          <w:lang w:val="lt-LT"/>
         </w:rPr>
         <w:t>„kalbos reikšmių neįmanoma paaiškinti abstrakčiai; jas galima parodyti tik per jų naudojimą</w:t>
       </w:r>
@@ -2347,6 +2421,7 @@
           <w:i/>
           <w:iCs/>
           <w:noProof/>
+          <w:lang w:val="lt-LT"/>
         </w:rPr>
         <w:t>”</w:t>
       </w:r>
@@ -2354,6 +2429,7 @@
         <w:rPr>
           <w:rFonts w:ascii="Times New Roman" w:hAnsi="Times New Roman" w:cs="Times New Roman"/>
           <w:noProof/>
+          <w:lang w:val="lt-LT"/>
         </w:rPr>
         <w:t xml:space="preserve"> (PI §120)</w:t>
       </w:r>
@@ -2361,6 +2437,9 @@
       <w:r>
         <w:rPr>
           <w:rStyle w:val="CommentReference"/>
+          <w:rFonts w:ascii="Times New Roman" w:hAnsi="Times New Roman" w:cs="Times New Roman"/>
+          <w:noProof/>
+          <w:lang w:val="lt-LT"/>
         </w:rPr>
         <w:commentReference w:id="7"/>
       </w:r>
@@ -2368,6 +2447,7 @@
         <w:rPr>
           <w:rFonts w:ascii="Times New Roman" w:hAnsi="Times New Roman" w:cs="Times New Roman"/>
           <w:noProof/>
+          <w:lang w:val="lt-LT"/>
         </w:rPr>
         <w:t xml:space="preserve">. Kalbos žaidimų samprata būtent tai ir daro: ji leidžia atpažinti įvairias kalbos naudojimo formas, padeda demistifikuoti painiavą, kai žodis vartojamas už jam įprasto konteksto ribų, ir parodo, kad </w:t>
       </w:r>
@@ -2376,6 +2456,7 @@
         <w:rPr>
           <w:rFonts w:ascii="Times New Roman" w:hAnsi="Times New Roman" w:cs="Times New Roman"/>
           <w:noProof/>
+          <w:lang w:val="lt-LT"/>
         </w:rPr>
         <w:t xml:space="preserve">nesusipratimai filosofijoje </w:t>
       </w:r>
@@ -2383,6 +2464,9 @@
       <w:r>
         <w:rPr>
           <w:rStyle w:val="CommentReference"/>
+          <w:rFonts w:ascii="Times New Roman" w:hAnsi="Times New Roman" w:cs="Times New Roman"/>
+          <w:noProof/>
+          <w:lang w:val="lt-LT"/>
         </w:rPr>
         <w:commentReference w:id="8"/>
       </w:r>
@@ -2390,6 +2474,7 @@
         <w:rPr>
           <w:rFonts w:ascii="Times New Roman" w:hAnsi="Times New Roman" w:cs="Times New Roman"/>
           <w:noProof/>
+          <w:lang w:val="lt-LT"/>
         </w:rPr>
         <w:t xml:space="preserve">dažnai kyla dėl kalbos </w:t>
       </w:r>
@@ -2397,6 +2482,7 @@
         <w:rPr>
           <w:rFonts w:ascii="Times New Roman" w:hAnsi="Times New Roman" w:cs="Times New Roman"/>
           <w:noProof/>
+          <w:lang w:val="lt-LT"/>
         </w:rPr>
         <w:lastRenderedPageBreak/>
         <w:t xml:space="preserve">žaidimų maišymo – </w:t>
@@ -2406,6 +2492,7 @@
         <w:rPr>
           <w:rFonts w:ascii="Times New Roman" w:hAnsi="Times New Roman" w:cs="Times New Roman"/>
           <w:noProof/>
+          <w:lang w:val="lt-LT"/>
         </w:rPr>
         <w:t>kai vieno žaidimo taisyklės taikomos kitam.</w:t>
       </w:r>
@@ -2413,6 +2500,9 @@
       <w:r>
         <w:rPr>
           <w:rStyle w:val="CommentReference"/>
+          <w:rFonts w:ascii="Times New Roman" w:hAnsi="Times New Roman" w:cs="Times New Roman"/>
+          <w:noProof/>
+          <w:lang w:val="lt-LT"/>
         </w:rPr>
         <w:commentReference w:id="9"/>
       </w:r>
@@ -2420,6 +2510,7 @@
         <w:rPr>
           <w:rFonts w:ascii="Times New Roman" w:hAnsi="Times New Roman" w:cs="Times New Roman"/>
           <w:noProof/>
+          <w:lang w:val="lt-LT"/>
         </w:rPr>
         <w:t xml:space="preserve"> </w:t>
       </w:r>
@@ -2427,6 +2518,7 @@
         <w:rPr>
           <w:rFonts w:ascii="Times New Roman" w:hAnsi="Times New Roman" w:cs="Times New Roman"/>
           <w:noProof/>
+          <w:lang w:val="lt-LT"/>
         </w:rPr>
         <w:t xml:space="preserve"> </w:t>
       </w:r>
@@ -2434,6 +2526,7 @@
         <w:rPr>
           <w:rFonts w:ascii="Times New Roman" w:hAnsi="Times New Roman" w:cs="Times New Roman"/>
           <w:noProof/>
+          <w:lang w:val="lt-LT"/>
         </w:rPr>
         <w:t>“</w:t>
       </w:r>
@@ -2441,6 +2534,7 @@
         <w:rPr>
           <w:rFonts w:ascii="Times New Roman" w:hAnsi="Times New Roman" w:cs="Times New Roman"/>
           <w:noProof/>
+          <w:lang w:val="lt-LT"/>
         </w:rPr>
         <w:t>Filosofija yra kova prieš mūsų proto pakerėjimą mūsų kalbos priemonėmis</w:t>
       </w:r>
@@ -2448,6 +2542,7 @@
         <w:rPr>
           <w:rFonts w:ascii="Times New Roman" w:hAnsi="Times New Roman" w:cs="Times New Roman"/>
           <w:noProof/>
+          <w:lang w:val="lt-LT"/>
         </w:rPr>
         <w:t>”</w:t>
       </w:r>
@@ -2455,6 +2550,7 @@
         <w:rPr>
           <w:rFonts w:ascii="Times New Roman" w:hAnsi="Times New Roman" w:cs="Times New Roman"/>
           <w:noProof/>
+          <w:lang w:val="lt-LT"/>
         </w:rPr>
         <w:t xml:space="preserve"> (FT 109).</w:t>
       </w:r>
@@ -2464,12 +2560,14 @@
         <w:rPr>
           <w:rFonts w:ascii="Times New Roman" w:hAnsi="Times New Roman" w:cs="Times New Roman"/>
           <w:noProof/>
-        </w:rPr>
-      </w:pPr>
-      <w:r>
-        <w:rPr>
-          <w:rFonts w:ascii="Times New Roman" w:hAnsi="Times New Roman" w:cs="Times New Roman"/>
-          <w:noProof/>
+          <w:lang w:val="lt-LT"/>
+        </w:rPr>
+      </w:pPr>
+      <w:r>
+        <w:rPr>
+          <w:rFonts w:ascii="Times New Roman" w:hAnsi="Times New Roman" w:cs="Times New Roman"/>
+          <w:noProof/>
+          <w:lang w:val="lt-LT"/>
         </w:rPr>
         <w:t xml:space="preserve">Ši sąvoka taip pat leidžia </w:t>
       </w:r>
@@ -2478,6 +2576,7 @@
         <w:rPr>
           <w:rFonts w:ascii="Times New Roman" w:hAnsi="Times New Roman" w:cs="Times New Roman"/>
           <w:noProof/>
+          <w:lang w:val="lt-LT"/>
         </w:rPr>
         <w:t xml:space="preserve">analizuoti kalbą įvairiuose diskursuose </w:t>
       </w:r>
@@ -2485,6 +2584,9 @@
       <w:r>
         <w:rPr>
           <w:rStyle w:val="CommentReference"/>
+          <w:rFonts w:ascii="Times New Roman" w:hAnsi="Times New Roman" w:cs="Times New Roman"/>
+          <w:noProof/>
+          <w:lang w:val="lt-LT"/>
         </w:rPr>
         <w:commentReference w:id="10"/>
       </w:r>
@@ -2492,6 +2594,7 @@
         <w:rPr>
           <w:rFonts w:ascii="Times New Roman" w:hAnsi="Times New Roman" w:cs="Times New Roman"/>
           <w:noProof/>
+          <w:lang w:val="lt-LT"/>
         </w:rPr>
         <w:t>– pavyzdžiui, moksliniuose, estetiniuose ar kasdieniuose – kaip savas taisykles turinčius žaidimus, kuriuose žodžių reikšmės „gyvena</w:t>
       </w:r>
@@ -2499,6 +2602,7 @@
         <w:rPr>
           <w:rFonts w:ascii="Times New Roman" w:hAnsi="Times New Roman" w:cs="Times New Roman"/>
           <w:noProof/>
+          <w:lang w:val="lt-LT"/>
         </w:rPr>
         <w:t>”</w:t>
       </w:r>
@@ -2506,6 +2610,7 @@
         <w:rPr>
           <w:rFonts w:ascii="Times New Roman" w:hAnsi="Times New Roman" w:cs="Times New Roman"/>
           <w:noProof/>
+          <w:lang w:val="lt-LT"/>
         </w:rPr>
         <w:t>. Toks požiūris leidžia ne tik filosofiškai reflektuoti apie kalbą, bet ir, kaip matysime vėlesniuose skyriuose, pritaikyti šią analizę kalbant apie šiuolaikinius dirbtinio intelekto kalbos modelius, kurie patys įsitraukia į tam tikras žaidimų formas, tačiau be žmogiškų gyvenimo formų pagrindo.</w:t>
       </w:r>
@@ -2539,6 +2644,9 @@
       <w:r>
         <w:rPr>
           <w:rStyle w:val="CommentReference"/>
+          <w:rFonts w:ascii="Times New Roman" w:hAnsi="Times New Roman" w:cs="Times New Roman"/>
+          <w:noProof/>
+          <w:lang w:val="lt-LT"/>
         </w:rPr>
         <w:commentReference w:id="11"/>
       </w:r>
@@ -2587,6 +2695,9 @@
       <w:r>
         <w:rPr>
           <w:rStyle w:val="CommentReference"/>
+          <w:rFonts w:ascii="Times New Roman" w:hAnsi="Times New Roman" w:cs="Times New Roman"/>
+          <w:noProof/>
+          <w:lang w:val="lt-LT"/>
         </w:rPr>
         <w:commentReference w:id="12"/>
       </w:r>
@@ -2643,6 +2754,9 @@
       <w:r>
         <w:rPr>
           <w:rStyle w:val="CommentReference"/>
+          <w:rFonts w:ascii="Times New Roman" w:hAnsi="Times New Roman" w:cs="Times New Roman"/>
+          <w:noProof/>
+          <w:lang w:val="lt-LT"/>
         </w:rPr>
         <w:commentReference w:id="13"/>
       </w:r>
@@ -2732,6 +2846,9 @@
       <w:r>
         <w:rPr>
           <w:rStyle w:val="CommentReference"/>
+          <w:rFonts w:ascii="Times New Roman" w:hAnsi="Times New Roman" w:cs="Times New Roman"/>
+          <w:noProof/>
+          <w:lang w:val="lt-LT"/>
         </w:rPr>
         <w:commentReference w:id="14"/>
       </w:r>
@@ -2805,6 +2922,9 @@
       <w:r>
         <w:rPr>
           <w:rStyle w:val="CommentReference"/>
+          <w:rFonts w:ascii="Times New Roman" w:hAnsi="Times New Roman" w:cs="Times New Roman"/>
+          <w:noProof/>
+          <w:lang w:val="lt-LT"/>
         </w:rPr>
         <w:commentReference w:id="15"/>
       </w:r>
@@ -2940,6 +3060,13 @@
       </w:r>
     </w:p>
     <w:p>
+      <w:pPr>
+        <w:rPr>
+          <w:rFonts w:ascii="Times New Roman" w:hAnsi="Times New Roman" w:cs="Times New Roman"/>
+          <w:noProof/>
+          <w:lang w:val="lt-LT"/>
+        </w:rPr>
+      </w:pPr>
       <w:r>
         <w:rPr>
           <w:rFonts w:ascii="Times New Roman" w:hAnsi="Times New Roman" w:cs="Times New Roman"/>
@@ -3008,25 +3135,274 @@
           <w:noProof/>
           <w:lang w:val="lt-LT"/>
         </w:rPr>
-        <w:t xml:space="preserve"> bendra, bet panašumus, giminingumus, ir jų yra labai daug“ </w:t>
-      </w:r>
-      <w:r>
-        <w:rPr>
-          <w:rFonts w:ascii="Times New Roman" w:hAnsi="Times New Roman" w:cs="Times New Roman"/>
-          <w:noProof/>
-          <w:lang w:val="lt-LT"/>
-        </w:rPr>
-        <w:t>(FT §66</w:t>
-      </w:r>
-      <w:r>
-        <w:rPr>
-          <w:rFonts w:ascii="Times New Roman" w:hAnsi="Times New Roman" w:cs="Times New Roman"/>
-          <w:noProof/>
-          <w:lang w:val="lt-LT"/>
-        </w:rPr>
-        <w:t>).</w:t>
-      </w:r>
-      <w:r>
+        <w:t xml:space="preserve"> bendra, bet panašumus, giminingumus, ir jų yra labai daug“ (FT §66). Kitaip tariant, </w:t>
+      </w:r>
+      <w:r>
+        <w:rPr>
+          <w:rFonts w:ascii="Times New Roman" w:hAnsi="Times New Roman" w:cs="Times New Roman"/>
+          <w:noProof/>
+          <w:lang w:val="lt-LT"/>
+        </w:rPr>
+        <w:t>daugelis</w:t>
+      </w:r>
+      <w:r>
+        <w:rPr>
+          <w:rFonts w:ascii="Times New Roman" w:hAnsi="Times New Roman" w:cs="Times New Roman"/>
+          <w:noProof/>
+          <w:lang w:val="lt-LT"/>
+        </w:rPr>
+        <w:t xml:space="preserve"> „aiškių“ ir „apibrėžtų“ sąvokų</w:t>
+      </w:r>
+      <w:r>
+        <w:rPr>
+          <w:rFonts w:ascii="Times New Roman" w:hAnsi="Times New Roman" w:cs="Times New Roman"/>
+          <w:noProof/>
+          <w:lang w:val="lt-LT"/>
+        </w:rPr>
+        <w:t xml:space="preserve"> iš tikrųjų neturi vieno bendro esminio bruožo</w:t>
+      </w:r>
+      <w:r>
+        <w:rPr>
+          <w:rFonts w:ascii="Times New Roman" w:hAnsi="Times New Roman" w:cs="Times New Roman"/>
+          <w:noProof/>
+          <w:lang w:val="lt-LT"/>
+        </w:rPr>
+        <w:t>, vietoj to</w:t>
+      </w:r>
+      <w:r>
+        <w:rPr>
+          <w:rFonts w:ascii="Times New Roman" w:hAnsi="Times New Roman" w:cs="Times New Roman"/>
+          <w:noProof/>
+          <w:lang w:val="lt-LT"/>
+        </w:rPr>
+        <w:t xml:space="preserve"> jos </w:t>
+      </w:r>
+      <w:r>
+        <w:rPr>
+          <w:rFonts w:ascii="Times New Roman" w:hAnsi="Times New Roman" w:cs="Times New Roman"/>
+          <w:noProof/>
+          <w:lang w:val="lt-LT"/>
+        </w:rPr>
+        <w:t xml:space="preserve">yra viena kitą užklojančių panašumų tinkle </w:t>
+      </w:r>
+      <w:r>
+        <w:rPr>
+          <w:rFonts w:ascii="Times New Roman" w:hAnsi="Times New Roman" w:cs="Times New Roman"/>
+          <w:noProof/>
+          <w:lang w:val="lt-LT"/>
+        </w:rPr>
+        <w:t>(</w:t>
+      </w:r>
+      <w:r>
+        <w:rPr>
+          <w:rFonts w:ascii="Times New Roman" w:hAnsi="Times New Roman" w:cs="Times New Roman"/>
+          <w:noProof/>
+          <w:lang w:val="lt-LT"/>
+        </w:rPr>
+        <w:t>ibid.</w:t>
+      </w:r>
+      <w:r>
+        <w:rPr>
+          <w:rFonts w:ascii="Times New Roman" w:hAnsi="Times New Roman" w:cs="Times New Roman"/>
+          <w:noProof/>
+          <w:lang w:val="lt-LT"/>
+        </w:rPr>
+        <w:t>), kaip šeimos nariai gali turėti panašų nosies pavidalą, akių spalvą ar ūgį, bet nė vieno bruožo, kuris būtų bendras visiems.</w:t>
+      </w:r>
+    </w:p>
+    <w:p>
+      <w:pPr>
+        <w:rPr>
+          <w:rFonts w:ascii="Times New Roman" w:hAnsi="Times New Roman" w:cs="Times New Roman"/>
+          <w:noProof/>
+          <w:lang w:val="lt-LT"/>
+        </w:rPr>
+      </w:pPr>
+      <w:r>
+        <w:rPr>
+          <w:rFonts w:ascii="Times New Roman" w:hAnsi="Times New Roman" w:cs="Times New Roman"/>
+          <w:noProof/>
+          <w:lang w:val="lt-LT"/>
+        </w:rPr>
+        <w:t xml:space="preserve">Svarbu tai, kad šeimyninis panašumas nėra kompromisas ar nepilnas apibrėžimas. </w:t>
+      </w:r>
+      <w:r>
+        <w:rPr>
+          <w:rFonts w:ascii="Times New Roman" w:hAnsi="Times New Roman" w:cs="Times New Roman"/>
+          <w:noProof/>
+          <w:lang w:val="lt-LT"/>
+        </w:rPr>
+        <w:t>Pasak Glocko (1996, 120</w:t>
+      </w:r>
+      <w:r>
+        <w:rPr>
+          <w:rFonts w:ascii="Times New Roman" w:hAnsi="Times New Roman" w:cs="Times New Roman"/>
+          <w:noProof/>
+          <w:lang w:val="lt-LT"/>
+        </w:rPr>
+        <w:t xml:space="preserve"> p.</w:t>
+      </w:r>
+      <w:r>
+        <w:rPr>
+          <w:rFonts w:ascii="Times New Roman" w:hAnsi="Times New Roman" w:cs="Times New Roman"/>
+          <w:noProof/>
+          <w:lang w:val="lt-LT"/>
+        </w:rPr>
+        <w:t>), šeimyninių panašumų sąvoka yra svarbi pasisakant prieš „požiūrį, kad visiems sąvokos atvejams turi būti kažkas bendro, kas paaiškina, kodėl jie priskiriami šiai sąvokai“ ir „</w:t>
+      </w:r>
+      <w:r>
+        <w:rPr>
+          <w:rFonts w:ascii="Times New Roman" w:hAnsi="Times New Roman" w:cs="Times New Roman"/>
+          <w:noProof/>
+          <w:lang w:val="lt-LT"/>
+        </w:rPr>
+        <w:t>kad vienintelis tinkamas arba teisėtas žodžio paaiškinimas yra analitinis apibrėžimas, kuriame nustatomos būtinos ir pakankamos jo taikymo sąlygo</w:t>
+      </w:r>
+      <w:r>
+        <w:rPr>
+          <w:rFonts w:ascii="Times New Roman" w:hAnsi="Times New Roman" w:cs="Times New Roman"/>
+          <w:noProof/>
+          <w:lang w:val="lt-LT"/>
+        </w:rPr>
+        <w:t>s</w:t>
+      </w:r>
+      <w:r>
+        <w:rPr>
+          <w:rFonts w:ascii="Times New Roman" w:hAnsi="Times New Roman" w:cs="Times New Roman"/>
+          <w:noProof/>
+          <w:lang w:val="lt-LT"/>
+        </w:rPr>
+        <w:t>“</w:t>
+      </w:r>
+      <w:r>
+        <w:rPr>
+          <w:rFonts w:ascii="Times New Roman" w:hAnsi="Times New Roman" w:cs="Times New Roman"/>
+          <w:noProof/>
+          <w:lang w:val="lt-LT"/>
+        </w:rPr>
+        <w:t xml:space="preserve">. Kitaip tariant, dažnai neryškus vaizdas yra kaip tik tai, ko mums reikia (FT §71). </w:t>
+      </w:r>
+    </w:p>
+    <w:p>
+      <w:pPr>
+        <w:rPr>
+          <w:rFonts w:ascii="Times New Roman" w:hAnsi="Times New Roman" w:cs="Times New Roman"/>
+          <w:noProof/>
+          <w:lang w:val="lt-LT"/>
+        </w:rPr>
+      </w:pPr>
+      <w:r>
+        <w:rPr>
+          <w:rFonts w:ascii="Times New Roman" w:hAnsi="Times New Roman" w:cs="Times New Roman"/>
+          <w:noProof/>
+          <w:lang w:val="lt-LT"/>
+        </w:rPr>
+        <w:t xml:space="preserve">Šeimyninis panašumas </w:t>
+      </w:r>
+      <w:r>
+        <w:rPr>
+          <w:rFonts w:ascii="Times New Roman" w:hAnsi="Times New Roman" w:cs="Times New Roman"/>
+          <w:noProof/>
+          <w:lang w:val="lt-LT"/>
+        </w:rPr>
+        <w:t>taip pat padeda suprasti, kodėl kalbos mokymasis yra galimas be išankstinio visų taisyklių žinojimo. Vaikai neišmoksta apibrėžimų – jie perima vartojimo modelius, kurie formuojasi per šeiminius panašumus su jau žinomais atvejais</w:t>
+      </w:r>
+      <w:r>
+        <w:rPr>
+          <w:rFonts w:ascii="Times New Roman" w:hAnsi="Times New Roman" w:cs="Times New Roman"/>
+          <w:noProof/>
+          <w:lang w:val="lt-LT"/>
+        </w:rPr>
+        <w:t xml:space="preserve"> (plg.  FT §73) </w:t>
+      </w:r>
+      <w:r>
+        <w:rPr>
+          <w:rFonts w:ascii="Times New Roman" w:hAnsi="Times New Roman" w:cs="Times New Roman"/>
+          <w:noProof/>
+          <w:lang w:val="lt-LT"/>
+        </w:rPr>
+        <w:t>. Schroeder pabrėžia, kad šeimyninis panašumas parodo, kaip kalbos kompetencija formuojasi per praktikos įgūdžius, o ne per teorinį mokymąsi (</w:t>
+      </w:r>
+      <w:r>
+        <w:rPr>
+          <w:rFonts w:ascii="Times New Roman" w:hAnsi="Times New Roman" w:cs="Times New Roman"/>
+          <w:noProof/>
+          <w:lang w:val="lt-LT"/>
+        </w:rPr>
+        <w:t>2006, 169 p.</w:t>
+      </w:r>
+      <w:r>
+        <w:rPr>
+          <w:rFonts w:ascii="Times New Roman" w:hAnsi="Times New Roman" w:cs="Times New Roman"/>
+          <w:noProof/>
+          <w:lang w:val="lt-LT"/>
+        </w:rPr>
+        <w:t>). Būtent todėl vaikai gali pradėti vartoti žodį „</w:t>
+      </w:r>
+      <w:r>
+        <w:rPr>
+          <w:rFonts w:ascii="Times New Roman" w:hAnsi="Times New Roman" w:cs="Times New Roman"/>
+          <w:noProof/>
+          <w:lang w:val="lt-LT"/>
+        </w:rPr>
+        <w:t>ačiū</w:t>
+      </w:r>
+      <w:r>
+        <w:rPr>
+          <w:rFonts w:ascii="Times New Roman" w:hAnsi="Times New Roman" w:cs="Times New Roman"/>
+          <w:noProof/>
+          <w:lang w:val="lt-LT"/>
+        </w:rPr>
+        <w:t>”</w:t>
+      </w:r>
+      <w:r>
+        <w:rPr>
+          <w:rFonts w:ascii="Times New Roman" w:hAnsi="Times New Roman" w:cs="Times New Roman"/>
+          <w:noProof/>
+          <w:lang w:val="lt-LT"/>
+        </w:rPr>
+        <w:t>, „pienas“ ir kt.</w:t>
+      </w:r>
+      <w:r>
+        <w:rPr>
+          <w:rFonts w:ascii="Times New Roman" w:hAnsi="Times New Roman" w:cs="Times New Roman"/>
+          <w:noProof/>
+          <w:lang w:val="lt-LT"/>
+        </w:rPr>
+        <w:t xml:space="preserve"> žinodami tik kelis pavyzdžius.</w:t>
+      </w:r>
+    </w:p>
+    <w:p>
+      <w:pPr>
+        <w:rPr>
+          <w:rFonts w:ascii="Times New Roman" w:hAnsi="Times New Roman" w:cs="Times New Roman"/>
+          <w:noProof/>
+          <w:lang w:val="lt-LT"/>
+        </w:rPr>
+      </w:pPr>
+      <w:commentRangeStart w:id="16"/>
+      <w:r>
+        <w:rPr>
+          <w:rFonts w:ascii="Times New Roman" w:hAnsi="Times New Roman" w:cs="Times New Roman"/>
+          <w:noProof/>
+          <w:lang w:val="lt-LT"/>
+        </w:rPr>
+        <w:t xml:space="preserve">Galų gale, šeimyninis panašumas ne tik papildo reikšmės kaip vartojimo ir kalbos žaidimų sampratas, bet ir suteikia joms lankstumą, reikalingą analizuojant sudėtingas kalbos praktikas. </w:t>
+      </w:r>
+      <w:r>
+        <w:rPr>
+          <w:rFonts w:ascii="Times New Roman" w:hAnsi="Times New Roman" w:cs="Times New Roman"/>
+          <w:noProof/>
+          <w:lang w:val="lt-LT"/>
+        </w:rPr>
+        <w:t>Reikšmės kaip vartojimo kontekste šeimyninis panašumas leidžia suprasti, kodėl tas pats žodis gali funkcionuoti skirtinguose žaidimuose išlaikydamas tam tikrą tapatumą. Pavyzdžiui, žodis „žinojimas” filosofijos, mokslo ir kasdienybės žaidimuose vartojamas skirtingai, bet šiuos vartojimus sieja šeiminiai panašumai – visi jie susiję su informacijos, patikrinimo ir užtikrintumo aspektais.</w:t>
+      </w:r>
+      <w:r>
+        <w:rPr>
+          <w:rFonts w:ascii="Times New Roman" w:hAnsi="Times New Roman" w:cs="Times New Roman"/>
+          <w:noProof/>
+          <w:lang w:val="lt-LT"/>
+        </w:rPr>
         <w:t xml:space="preserve"> </w:t>
       </w:r>
       <w:r>
@@ -3035,144 +3411,703 @@
           <w:noProof/>
           <w:lang w:val="lt-LT"/>
         </w:rPr>
-        <w:t xml:space="preserve">Kitaip tariant, </w:t>
-      </w:r>
-      <w:r>
-        <w:rPr>
-          <w:rFonts w:ascii="Times New Roman" w:hAnsi="Times New Roman" w:cs="Times New Roman"/>
-          <w:noProof/>
-          <w:lang w:val="lt-LT"/>
-        </w:rPr>
-        <w:t>daugelis</w:t>
-      </w:r>
-      <w:r>
-        <w:rPr>
-          <w:rFonts w:ascii="Times New Roman" w:hAnsi="Times New Roman" w:cs="Times New Roman"/>
-          <w:noProof/>
-          <w:lang w:val="lt-LT"/>
-        </w:rPr>
-        <w:t xml:space="preserve"> „aiškių“ ir „apibrėžtų“ sąvokų</w:t>
-      </w:r>
-      <w:r>
-        <w:rPr>
-          <w:rFonts w:ascii="Times New Roman" w:hAnsi="Times New Roman" w:cs="Times New Roman"/>
-          <w:noProof/>
-          <w:lang w:val="lt-LT"/>
-        </w:rPr>
-        <w:t xml:space="preserve"> iš tikrųjų neturi vieno bendro esminio bruožo</w:t>
-      </w:r>
-      <w:r>
-        <w:rPr>
-          <w:rFonts w:ascii="Times New Roman" w:hAnsi="Times New Roman" w:cs="Times New Roman"/>
-          <w:noProof/>
-          <w:lang w:val="lt-LT"/>
-        </w:rPr>
-        <w:t>, vietoj to</w:t>
-      </w:r>
-      <w:r>
-        <w:rPr>
-          <w:rFonts w:ascii="Times New Roman" w:hAnsi="Times New Roman" w:cs="Times New Roman"/>
-          <w:noProof/>
-          <w:lang w:val="lt-LT"/>
-        </w:rPr>
-        <w:t xml:space="preserve"> jos </w:t>
-      </w:r>
-      <w:r>
-        <w:rPr>
-          <w:rFonts w:ascii="Times New Roman" w:hAnsi="Times New Roman" w:cs="Times New Roman"/>
-          <w:noProof/>
-          <w:lang w:val="lt-LT"/>
-        </w:rPr>
-        <w:t xml:space="preserve">yra viena kitą užklojančių panašumų tinkle </w:t>
-      </w:r>
-      <w:r>
-        <w:rPr>
-          <w:rFonts w:ascii="Times New Roman" w:hAnsi="Times New Roman" w:cs="Times New Roman"/>
-          <w:noProof/>
-          <w:lang w:val="lt-LT"/>
-        </w:rPr>
-        <w:t>(</w:t>
-      </w:r>
-      <w:r>
-        <w:rPr>
-          <w:rFonts w:ascii="Times New Roman" w:hAnsi="Times New Roman" w:cs="Times New Roman"/>
-          <w:noProof/>
-          <w:lang w:val="lt-LT"/>
-        </w:rPr>
-        <w:t>ibid.</w:t>
-      </w:r>
-      <w:r>
-        <w:rPr>
-          <w:rFonts w:ascii="Times New Roman" w:hAnsi="Times New Roman" w:cs="Times New Roman"/>
-          <w:noProof/>
-          <w:lang w:val="lt-LT"/>
-        </w:rPr>
-        <w:t>), kaip šeimos nariai gali turėti panašų nosies pavidalą, akių spalvą ar ūgį, bet nė vieno bruožo, kuris būtų bendras visiems.</w:t>
-      </w:r>
-    </w:p>
-    <w:p>
-      <w:pPr>
-        <w:rPr>
-          <w:rFonts w:ascii="Times New Roman" w:hAnsi="Times New Roman" w:cs="Times New Roman"/>
-          <w:noProof/>
-          <w:lang w:val="lt-LT"/>
-        </w:rPr>
-      </w:pPr>
-      <w:r>
-        <w:rPr>
-          <w:rFonts w:ascii="Times New Roman" w:hAnsi="Times New Roman" w:cs="Times New Roman"/>
-          <w:noProof/>
-          <w:lang w:val="lt-LT"/>
-        </w:rPr>
-        <w:t xml:space="preserve">Svarbu tai, kad šeimyninis panašumas nėra kompromisas ar nepilnas apibrėžimas. </w:t>
-      </w:r>
-      <w:r>
-        <w:rPr>
-          <w:rFonts w:ascii="Times New Roman" w:hAnsi="Times New Roman" w:cs="Times New Roman"/>
-          <w:noProof/>
-          <w:lang w:val="lt-LT"/>
-        </w:rPr>
-        <w:t>Pasak Glocko (1996, 120</w:t>
-      </w:r>
-      <w:r>
-        <w:rPr>
-          <w:rFonts w:ascii="Times New Roman" w:hAnsi="Times New Roman" w:cs="Times New Roman"/>
-          <w:noProof/>
-          <w:lang w:val="lt-LT"/>
-        </w:rPr>
-        <w:t xml:space="preserve"> p.</w:t>
-      </w:r>
-      <w:r>
-        <w:rPr>
-          <w:rFonts w:ascii="Times New Roman" w:hAnsi="Times New Roman" w:cs="Times New Roman"/>
-          <w:noProof/>
-          <w:lang w:val="lt-LT"/>
-        </w:rPr>
-        <w:t xml:space="preserve">), šeimyninių panašumų sąvoka yra svarbi pasisakant prieš „požiūrį, kad visiems sąvokos atvejams turi būti kažkas bendro, </w:t>
-      </w:r>
-      <w:r>
-        <w:rPr>
-          <w:rFonts w:ascii="Times New Roman" w:hAnsi="Times New Roman" w:cs="Times New Roman"/>
-          <w:noProof/>
-          <w:lang w:val="lt-LT"/>
-        </w:rPr>
-        <w:t>kas paaiškina, kodėl jie priskiriami šiai sąvokai</w:t>
-      </w:r>
-      <w:r>
-        <w:rPr>
-          <w:rFonts w:ascii="Times New Roman" w:hAnsi="Times New Roman" w:cs="Times New Roman"/>
-          <w:noProof/>
-          <w:lang w:val="lt-LT"/>
-        </w:rPr>
-        <w:t>“ ir „</w:t>
-      </w:r>
-      <w:r>
-        <w:rPr>
-          <w:rFonts w:ascii="Times New Roman" w:hAnsi="Times New Roman" w:cs="Times New Roman"/>
-          <w:noProof/>
-          <w:lang w:val="lt-LT"/>
-        </w:rPr>
-        <w:t>kad vienintelis tinkamas arba teisėtas žodžio paaiškinimas yra analitinis apibrėžimas, kuriame nustatomos būtinos ir pakankamos jo taikymo sąlygo</w:t>
+        <w:t>Kitaip tariant, šeimyniniai panašumai</w:t>
+      </w:r>
+      <w:r>
+        <w:rPr>
+          <w:rFonts w:ascii="Times New Roman" w:hAnsi="Times New Roman" w:cs="Times New Roman"/>
+          <w:noProof/>
+          <w:lang w:val="lt-LT"/>
+        </w:rPr>
+        <w:t xml:space="preserve"> rodo, kad kalbos vienybė nėra loginė ar metafizinė, bet praktinė – ji kyla iš mūsų gebėjimo atpažinti ir dalyvavti panašiose veiklos formose, kurios formuoja gyvą kalbos </w:t>
+      </w:r>
+      <w:r>
+        <w:rPr>
+          <w:rFonts w:ascii="Times New Roman" w:hAnsi="Times New Roman" w:cs="Times New Roman"/>
+          <w:noProof/>
+          <w:lang w:val="lt-LT"/>
+        </w:rPr>
+        <w:t>sistemą</w:t>
+      </w:r>
+      <w:r>
+        <w:rPr>
+          <w:rFonts w:ascii="Times New Roman" w:hAnsi="Times New Roman" w:cs="Times New Roman"/>
+          <w:noProof/>
+          <w:lang w:val="lt-LT"/>
+        </w:rPr>
+        <w:t>.</w:t>
+      </w:r>
+      <w:commentRangeEnd w:id="16"/>
+      <w:r>
+        <w:rPr>
+          <w:rStyle w:val="CommentReference"/>
+          <w:rFonts w:ascii="Times New Roman" w:hAnsi="Times New Roman" w:cs="Times New Roman"/>
+          <w:noProof/>
+          <w:lang w:val="lt-LT"/>
+        </w:rPr>
+        <w:commentReference w:id="16"/>
+      </w:r>
+    </w:p>
+    <w:p>
+      <w:pPr>
+        <w:pStyle w:val="Heading1"/>
+        <w:rPr>
+          <w:rFonts w:ascii="Times New Roman" w:hAnsi="Times New Roman" w:cs="Times New Roman"/>
+          <w:noProof/>
+          <w:lang w:val="lt-LT"/>
+        </w:rPr>
+      </w:pPr>
+      <w:r>
+        <w:rPr>
+          <w:rFonts w:ascii="Times New Roman" w:hAnsi="Times New Roman" w:cs="Times New Roman"/>
+          <w:noProof/>
+          <w:lang w:val="lt-LT"/>
+        </w:rPr>
+        <w:lastRenderedPageBreak/>
+        <w:t>LLM veikimo principai</w:t>
+      </w:r>
+    </w:p>
+    <w:p>
+      <w:pPr>
+        <w:pStyle w:val="Heading2"/>
+        <w:rPr>
+          <w:rFonts w:ascii="Times New Roman" w:hAnsi="Times New Roman" w:cs="Times New Roman"/>
+          <w:noProof/>
+          <w:lang w:val="lt-LT"/>
+        </w:rPr>
+      </w:pPr>
+      <w:r>
+        <w:rPr>
+          <w:rFonts w:ascii="Times New Roman" w:hAnsi="Times New Roman" w:cs="Times New Roman"/>
+          <w:noProof/>
+          <w:lang w:val="lt-LT"/>
+        </w:rPr>
+        <w:t>Mokymosi duomenys.</w:t>
+      </w:r>
+    </w:p>
+    <w:p>
+      <w:pPr>
+        <w:rPr>
+          <w:rFonts w:ascii="Times New Roman" w:hAnsi="Times New Roman" w:cs="Times New Roman"/>
+          <w:noProof/>
+          <w:lang w:val="lt-LT"/>
+        </w:rPr>
+      </w:pPr>
+      <w:r>
+        <w:rPr>
+          <w:rFonts w:ascii="Times New Roman" w:hAnsi="Times New Roman" w:cs="Times New Roman"/>
+          <w:noProof/>
+          <w:lang w:val="lt-LT"/>
+        </w:rPr>
+        <w:t>D</w:t>
+      </w:r>
+      <w:r>
+        <w:rPr>
+          <w:rFonts w:ascii="Times New Roman" w:hAnsi="Times New Roman" w:cs="Times New Roman"/>
+          <w:noProof/>
+          <w:lang w:val="lt-LT"/>
+        </w:rPr>
+        <w:t>irbtinio intelekto</w:t>
+      </w:r>
+      <w:r>
+        <w:rPr>
+          <w:rFonts w:ascii="Times New Roman" w:hAnsi="Times New Roman" w:cs="Times New Roman"/>
+          <w:noProof/>
+          <w:lang w:val="lt-LT"/>
+        </w:rPr>
+        <w:t xml:space="preserve"> srityje </w:t>
+      </w:r>
+      <w:r>
+        <w:rPr>
+          <w:rFonts w:ascii="Times New Roman" w:hAnsi="Times New Roman" w:cs="Times New Roman"/>
+          <w:noProof/>
+          <w:lang w:val="lt-LT"/>
+        </w:rPr>
+        <w:t>LLM</w:t>
+      </w:r>
+      <w:r>
+        <w:rPr>
+          <w:rFonts w:ascii="Times New Roman" w:hAnsi="Times New Roman" w:cs="Times New Roman"/>
+          <w:noProof/>
+          <w:lang w:val="lt-LT"/>
+        </w:rPr>
+        <w:t xml:space="preserve"> yra lokalizuoti </w:t>
+      </w:r>
+      <w:r>
+        <w:rPr>
+          <w:rFonts w:ascii="Times New Roman" w:hAnsi="Times New Roman" w:cs="Times New Roman"/>
+          <w:noProof/>
+          <w:lang w:val="lt-LT"/>
+        </w:rPr>
+        <w:t>m</w:t>
+      </w:r>
+      <w:r>
+        <w:rPr>
+          <w:rFonts w:ascii="Times New Roman" w:hAnsi="Times New Roman" w:cs="Times New Roman"/>
+          <w:noProof/>
+          <w:lang w:val="lt-LT"/>
+        </w:rPr>
+        <w:t xml:space="preserve">ašininio </w:t>
+      </w:r>
+      <w:r>
+        <w:rPr>
+          <w:rFonts w:ascii="Times New Roman" w:hAnsi="Times New Roman" w:cs="Times New Roman"/>
+          <w:noProof/>
+          <w:lang w:val="lt-LT"/>
+        </w:rPr>
+        <w:t>m</w:t>
+      </w:r>
+      <w:r>
+        <w:rPr>
+          <w:rFonts w:ascii="Times New Roman" w:hAnsi="Times New Roman" w:cs="Times New Roman"/>
+          <w:noProof/>
+          <w:lang w:val="lt-LT"/>
+        </w:rPr>
+        <w:t>okymosi (</w:t>
+      </w:r>
+      <w:r>
+        <w:rPr>
+          <w:rFonts w:ascii="Times New Roman" w:hAnsi="Times New Roman" w:cs="Times New Roman"/>
+          <w:i/>
+          <w:iCs/>
+          <w:noProof/>
+          <w:lang w:val="lt-LT"/>
+        </w:rPr>
+        <w:t>angl.</w:t>
+      </w:r>
+      <w:r>
+        <w:rPr>
+          <w:rFonts w:ascii="Times New Roman" w:hAnsi="Times New Roman" w:cs="Times New Roman"/>
+          <w:noProof/>
+          <w:lang w:val="lt-LT"/>
+        </w:rPr>
+        <w:t xml:space="preserve"> Machine Learning, ML) srityje, kuri naudojasi algoritmais ir duomenimis siekiant „imituoti“ žmonių mokymosi būdą, palaipsniui didinant tikslumą (IBM 2021). Iš esmės, ML tikslai yra nuspėti (</w:t>
+      </w:r>
+      <w:r>
+        <w:rPr>
+          <w:rFonts w:ascii="Times New Roman" w:hAnsi="Times New Roman" w:cs="Times New Roman"/>
+          <w:i/>
+          <w:iCs/>
+          <w:noProof/>
+          <w:lang w:val="lt-LT"/>
+        </w:rPr>
+        <w:t>angl</w:t>
+      </w:r>
+      <w:r>
+        <w:rPr>
+          <w:rFonts w:ascii="Times New Roman" w:hAnsi="Times New Roman" w:cs="Times New Roman"/>
+          <w:noProof/>
+          <w:lang w:val="lt-LT"/>
+        </w:rPr>
+        <w:t>. predict) ir klasifikuoti duomenis: „remdamasis tam tikrais įvesties duomenimis, kurie gali būti pažymėti arba nepažymėti, algoritmas parengia įvertį apie duomenų modelį“ (ibid.). Tarkime, kad turime duomenų rinkinį susijusį su širdies ligų simptomais (krūtinės skausmas, pasunkėjęs kvėpavimas, nuovargis ir t.t.) ir juos turinčiais žmonėmis bei atsakymais, ar jiems buvo diagnozuota liga. Remiantis duomenimis tinklas išgauna funkciją, į kurią įstačius reikalaujamų kintamųjų reikšmes bus galima nuspėti kurie žmonės turi širdies ligą</w:t>
+      </w:r>
+      <w:r>
+        <w:rPr>
+          <w:rFonts w:ascii="Times New Roman" w:hAnsi="Times New Roman" w:cs="Times New Roman"/>
+          <w:noProof/>
+          <w:lang w:val="lt-LT"/>
+        </w:rPr>
+        <w:t>.</w:t>
+      </w:r>
+    </w:p>
+    <w:p>
+      <w:pPr>
+        <w:pStyle w:val="Heading2"/>
+        <w:rPr>
+          <w:rFonts w:ascii="Times New Roman" w:hAnsi="Times New Roman" w:cs="Times New Roman"/>
+          <w:noProof/>
+          <w:lang w:val="lt-LT"/>
+        </w:rPr>
+      </w:pPr>
+      <w:r>
+        <w:rPr>
+          <w:rFonts w:ascii="Times New Roman" w:hAnsi="Times New Roman" w:cs="Times New Roman"/>
+          <w:noProof/>
+          <w:lang w:val="lt-LT"/>
+        </w:rPr>
+        <w:t>Dėmesio mechanizmas.</w:t>
+      </w:r>
+    </w:p>
+    <w:p>
+      <w:pPr>
+        <w:rPr>
+          <w:rFonts w:ascii="Times New Roman" w:hAnsi="Times New Roman" w:cs="Times New Roman"/>
+          <w:noProof/>
+          <w:lang w:val="lt-LT"/>
+        </w:rPr>
+      </w:pPr>
+      <w:r>
+        <w:rPr>
+          <w:rFonts w:ascii="Times New Roman" w:hAnsi="Times New Roman" w:cs="Times New Roman"/>
+          <w:noProof/>
+          <w:lang w:val="lt-LT"/>
+        </w:rPr>
+        <w:t>Dėmesio mechanizmas (</w:t>
+      </w:r>
+      <w:r>
+        <w:rPr>
+          <w:rFonts w:ascii="Times New Roman" w:hAnsi="Times New Roman" w:cs="Times New Roman"/>
+          <w:i/>
+          <w:iCs/>
+          <w:noProof/>
+          <w:lang w:val="lt-LT"/>
+        </w:rPr>
+        <w:t>angl</w:t>
+      </w:r>
+      <w:r>
+        <w:rPr>
+          <w:rFonts w:ascii="Times New Roman" w:hAnsi="Times New Roman" w:cs="Times New Roman"/>
+          <w:noProof/>
+          <w:lang w:val="lt-LT"/>
+        </w:rPr>
+        <w:t xml:space="preserve">. Attention mechanism, Dėmesys) pasirodė 2017 metais labai tinkamo pavadinimo straipsnyje „Attention is all you need“. Neuroniniai tinklai besinaudoją Dėmesiu vadinami </w:t>
+      </w:r>
+      <w:r>
+        <w:rPr>
+          <w:rFonts w:ascii="Times New Roman" w:hAnsi="Times New Roman" w:cs="Times New Roman"/>
+          <w:noProof/>
+          <w:lang w:val="lt-LT"/>
+        </w:rPr>
+        <w:t>t</w:t>
+      </w:r>
+      <w:r>
+        <w:rPr>
+          <w:rFonts w:ascii="Times New Roman" w:hAnsi="Times New Roman" w:cs="Times New Roman"/>
+          <w:noProof/>
+          <w:lang w:val="lt-LT"/>
+        </w:rPr>
+        <w:t>ransformeriais. Tai ne tik kalbos modeliai. Transformeriai naudojami šnekos atpažinime, nuotraukų generavime, kalbos vertime. Geriausiai Dėmesį apibūdina kalbinis pavyzdys: „jis ištraukė picą iš orkaitės. Ji labai skani“. Sakinys neatrodo problematiškas, tačiau kalbos modeliui nėra taip lengva nustatyti į ką nurodo įvardis „ji“ – gali nurodyti tiek į picą, tiek į orkaitę. Žinome, kad jokia orkaitė nėra skani, taip pat, kaip jokia pica nėra metalinė ir negali iškepti maisto. Dėmesio pagalba kalbos modelis apskaičiuoja ir nustato žodžių tarpusavio santykį.</w:t>
+      </w:r>
+    </w:p>
+    <w:p>
+      <w:pPr>
+        <w:pStyle w:val="Heading2"/>
+        <w:rPr>
+          <w:rFonts w:ascii="Times New Roman" w:hAnsi="Times New Roman" w:cs="Times New Roman"/>
+          <w:noProof/>
+          <w:lang w:val="lt-LT"/>
+        </w:rPr>
+      </w:pPr>
+      <w:r>
+        <w:rPr>
+          <w:rFonts w:ascii="Times New Roman" w:hAnsi="Times New Roman" w:cs="Times New Roman"/>
+          <w:noProof/>
+          <w:lang w:val="lt-LT"/>
+        </w:rPr>
+        <w:t>Semantinių ryšių modeliavimas.</w:t>
+      </w:r>
+    </w:p>
+    <w:p>
+      <w:pPr>
+        <w:rPr>
+          <w:rFonts w:ascii="Times New Roman" w:hAnsi="Times New Roman" w:cs="Times New Roman"/>
+          <w:noProof/>
+          <w:lang w:val="lt-LT"/>
+        </w:rPr>
+      </w:pPr>
+      <w:r>
+        <w:rPr>
+          <w:rFonts w:ascii="Times New Roman" w:hAnsi="Times New Roman" w:cs="Times New Roman"/>
+          <w:noProof/>
+          <w:lang w:val="lt-LT"/>
+        </w:rPr>
+        <w:t xml:space="preserve">Ne ką mažiau svarbus GKM veikimo principas – </w:t>
+      </w:r>
+      <w:r>
+        <w:rPr>
+          <w:rFonts w:ascii="Times New Roman" w:hAnsi="Times New Roman" w:cs="Times New Roman"/>
+          <w:noProof/>
+          <w:lang w:val="lt-LT"/>
+        </w:rPr>
+        <w:t>semantin</w:t>
+      </w:r>
+      <w:r>
+        <w:rPr>
+          <w:rFonts w:ascii="Times New Roman" w:hAnsi="Times New Roman" w:cs="Times New Roman"/>
+          <w:noProof/>
+          <w:lang w:val="lt-LT"/>
+        </w:rPr>
+        <w:t xml:space="preserve">is žemėlapis arba ryšių modeliavimas </w:t>
+      </w:r>
+      <w:r>
+        <w:rPr>
+          <w:rFonts w:ascii="Times New Roman" w:hAnsi="Times New Roman" w:cs="Times New Roman"/>
+          <w:noProof/>
+          <w:lang w:val="lt-LT"/>
+        </w:rPr>
+        <w:t>(Mikolov et al. 2013). Kaip minėta, teksto dalys įrašomos kaip skaitinės reikšmės, tiksliau, vektorių forma, pagal kuriuos koordinačių sistemoje žodžiui priskiriama vieta, kuri žymi žodžio semantiką arba prasmę. Kaip paaiškės, reikšmė yra nulinė be kitų žodžių. Erdvės, kurioje vietą užima žodis, dimensijos priklauso nuo modelio parametrų skaičiaus, tad kuo jų daugiau, tuo erdvė yra semantiškai gilesnė – žodžiai įgauna vis turtingesnę semantiką, nes vektoriai talpina daugiau skaitinių reikšmių. Tad panašūs žodžiai yra netoli vienas kito erdvėje. Pvz. žodis „karalius“ yra arti žodžio „vyras“, o „karalienė“ arti „moteris“. Atėmus „karaliaus“ vektorių iš „vyro“ vektoriaus ir pridėjus „moters“ vektorių gauname žodį „karalienė“ (Vylomova 2016).</w:t>
+      </w:r>
+      <w:r>
+        <w:rPr>
+          <w:rFonts w:ascii="Times New Roman" w:hAnsi="Times New Roman" w:cs="Times New Roman"/>
+          <w:noProof/>
+          <w:lang w:val="lt-LT"/>
+        </w:rPr>
+        <w:t xml:space="preserve"> Tai įgalina paprastus samprotavimus remiantis linijine algebra (</w:t>
+      </w:r>
+      <w:r>
+        <w:rPr>
+          <w:rFonts w:ascii="Times New Roman" w:hAnsi="Times New Roman" w:cs="Times New Roman"/>
+          <w:noProof/>
+          <w:lang w:val="lt-LT"/>
+        </w:rPr>
+        <w:t xml:space="preserve">Molino et Tagliabue </w:t>
+      </w:r>
+      <w:r>
+        <w:rPr>
+          <w:rFonts w:ascii="Times New Roman" w:hAnsi="Times New Roman" w:cs="Times New Roman"/>
+          <w:noProof/>
+          <w:lang w:val="lt-LT"/>
+        </w:rPr>
+        <w:t>2023, 2)</w:t>
+      </w:r>
+      <w:r>
+        <w:rPr>
+          <w:rFonts w:ascii="Times New Roman" w:hAnsi="Times New Roman" w:cs="Times New Roman"/>
+          <w:noProof/>
+          <w:lang w:val="lt-LT"/>
+        </w:rPr>
+        <w:t xml:space="preserve"> Kalbos modeliai turi </w:t>
+      </w:r>
+      <w:r>
+        <w:rPr>
+          <w:rFonts w:ascii="Times New Roman" w:hAnsi="Times New Roman" w:cs="Times New Roman"/>
+          <w:i/>
+          <w:iCs/>
+          <w:noProof/>
+          <w:lang w:val="lt-LT"/>
+        </w:rPr>
+        <w:t>n</w:t>
+      </w:r>
+      <w:r>
+        <w:rPr>
+          <w:rFonts w:ascii="Times New Roman" w:hAnsi="Times New Roman" w:cs="Times New Roman"/>
+          <w:noProof/>
+          <w:lang w:val="lt-LT"/>
+        </w:rPr>
+        <w:t xml:space="preserve"> skaičių parametrų, kurie sukuria </w:t>
+      </w:r>
+      <w:r>
+        <w:rPr>
+          <w:rFonts w:ascii="Times New Roman" w:hAnsi="Times New Roman" w:cs="Times New Roman"/>
+          <w:i/>
+          <w:iCs/>
+          <w:noProof/>
+          <w:lang w:val="lt-LT"/>
+        </w:rPr>
+        <w:t>n</w:t>
+      </w:r>
+      <w:r>
+        <w:rPr>
+          <w:rFonts w:ascii="Times New Roman" w:hAnsi="Times New Roman" w:cs="Times New Roman"/>
+          <w:noProof/>
+          <w:lang w:val="lt-LT"/>
+        </w:rPr>
+        <w:t>-dimensijų erdvę. Erdvė atstovauja kaip reikšmės žemėlapis, kuriame tarsi yra susikūrę miestai ir miesteliai – panašūs semantine reikšme žodžiai yra netoli vienas kito.</w:t>
+      </w:r>
+      <w:r>
+        <w:rPr>
+          <w:rFonts w:ascii="Times New Roman" w:hAnsi="Times New Roman" w:cs="Times New Roman"/>
+          <w:noProof/>
+          <w:lang w:val="lt-LT"/>
+        </w:rPr>
+        <w:t xml:space="preserve"> Kaip teigia Molino ir Tagliabue, „buvo pasiūlyta daug įvairių algoritmų, skirtų žodžiams atvaizduoti kaip vektoriams daugiamatėje erdvėje, paprastai taikant </w:t>
+      </w:r>
+      <w:r>
+        <w:rPr>
+          <w:rFonts w:ascii="Times New Roman" w:hAnsi="Times New Roman" w:cs="Times New Roman"/>
+          <w:noProof/>
+          <w:lang w:val="lt-LT"/>
+        </w:rPr>
+        <w:lastRenderedPageBreak/>
+        <w:t>statistinius metodus, kuriais stebimas žodžių sutapimas su kitais žodžiais arba kitais kontekstų reprezentavimais konkrečiame korpuse“ (</w:t>
+      </w:r>
+      <w:r>
+        <w:rPr>
+          <w:rFonts w:ascii="Times New Roman" w:hAnsi="Times New Roman" w:cs="Times New Roman"/>
+          <w:noProof/>
+          <w:lang w:val="lt-LT"/>
+        </w:rPr>
+        <w:t>ibid</w:t>
+      </w:r>
+      <w:r>
+        <w:rPr>
+          <w:rFonts w:ascii="Times New Roman" w:hAnsi="Times New Roman" w:cs="Times New Roman"/>
+          <w:noProof/>
+          <w:lang w:val="lt-LT"/>
+        </w:rPr>
+        <w:t>.</w:t>
+      </w:r>
+      <w:r>
+        <w:rPr>
+          <w:rFonts w:ascii="Times New Roman" w:hAnsi="Times New Roman" w:cs="Times New Roman"/>
+          <w:noProof/>
+          <w:lang w:val="lt-LT"/>
+        </w:rPr>
+        <w:t>, 1</w:t>
+      </w:r>
+      <w:r>
+        <w:rPr>
+          <w:rFonts w:ascii="Times New Roman" w:hAnsi="Times New Roman" w:cs="Times New Roman"/>
+          <w:noProof/>
+          <w:lang w:val="lt-LT"/>
+        </w:rPr>
+        <w:t>)</w:t>
+      </w:r>
+    </w:p>
+    <w:p>
+      <w:pPr>
+        <w:pStyle w:val="Heading2"/>
+        <w:rPr>
+          <w:rFonts w:ascii="Times New Roman" w:hAnsi="Times New Roman" w:cs="Times New Roman"/>
+          <w:noProof/>
+          <w:lang w:val="lt-LT"/>
+        </w:rPr>
+      </w:pPr>
+      <w:r>
+        <w:rPr>
+          <w:rFonts w:ascii="Times New Roman" w:hAnsi="Times New Roman" w:cs="Times New Roman"/>
+          <w:noProof/>
+          <w:lang w:val="lt-LT"/>
+        </w:rPr>
+        <w:t xml:space="preserve">GPT </w:t>
+      </w:r>
+      <w:r>
+        <w:rPr>
+          <w:rFonts w:ascii="Times New Roman" w:hAnsi="Times New Roman" w:cs="Times New Roman"/>
+          <w:noProof/>
+          <w:lang w:val="lt-LT"/>
+        </w:rPr>
+        <w:t>ir BERT</w:t>
+      </w:r>
+      <w:r>
+        <w:rPr>
+          <w:rFonts w:ascii="Times New Roman" w:hAnsi="Times New Roman" w:cs="Times New Roman"/>
+          <w:noProof/>
+          <w:lang w:val="lt-LT"/>
+        </w:rPr>
+        <w:t xml:space="preserve"> algoritmai</w:t>
+      </w:r>
+    </w:p>
+    <w:p>
+      <w:pPr>
+        <w:rPr>
+          <w:rFonts w:ascii="Times New Roman" w:hAnsi="Times New Roman" w:cs="Times New Roman"/>
+          <w:noProof/>
+          <w:lang w:val="lt-LT"/>
+        </w:rPr>
+      </w:pPr>
+      <w:r>
+        <w:rPr>
+          <w:rFonts w:ascii="Times New Roman" w:hAnsi="Times New Roman" w:cs="Times New Roman"/>
+          <w:noProof/>
+          <w:lang w:val="lt-LT"/>
+        </w:rPr>
+        <w:t xml:space="preserve">Galiausiai, norėčiau </w:t>
+      </w:r>
+      <w:r>
+        <w:rPr>
+          <w:rFonts w:ascii="Times New Roman" w:hAnsi="Times New Roman" w:cs="Times New Roman"/>
+          <w:noProof/>
+          <w:lang w:val="lt-LT"/>
+        </w:rPr>
+        <w:t xml:space="preserve">trumpai </w:t>
+      </w:r>
+      <w:r>
+        <w:rPr>
+          <w:rFonts w:ascii="Times New Roman" w:hAnsi="Times New Roman" w:cs="Times New Roman"/>
+          <w:noProof/>
+          <w:lang w:val="lt-LT"/>
+        </w:rPr>
+        <w:t>parodyti minėtų veikimo principų pavyzdžius konkrečiuose GPT (</w:t>
+      </w:r>
+      <w:r>
+        <w:rPr>
+          <w:rFonts w:ascii="Times New Roman" w:hAnsi="Times New Roman" w:cs="Times New Roman"/>
+          <w:i/>
+          <w:iCs/>
+          <w:noProof/>
+          <w:lang w:val="lt-LT"/>
+        </w:rPr>
+        <w:t>angl.</w:t>
+      </w:r>
+      <w:r>
+        <w:rPr>
+          <w:rFonts w:ascii="Times New Roman" w:hAnsi="Times New Roman" w:cs="Times New Roman"/>
+          <w:noProof/>
+          <w:lang w:val="lt-LT"/>
+        </w:rPr>
+        <w:t>Generative Pre-trained Transformer) ir BERT (</w:t>
+      </w:r>
+      <w:r>
+        <w:rPr>
+          <w:rFonts w:ascii="Times New Roman" w:hAnsi="Times New Roman" w:cs="Times New Roman"/>
+          <w:i/>
+          <w:iCs/>
+          <w:noProof/>
+          <w:lang w:val="lt-LT"/>
+        </w:rPr>
+        <w:t>angl.</w:t>
+      </w:r>
+      <w:r>
+        <w:rPr>
+          <w:rFonts w:ascii="Times New Roman" w:hAnsi="Times New Roman" w:cs="Times New Roman"/>
+          <w:noProof/>
+          <w:lang w:val="lt-LT"/>
+        </w:rPr>
+        <w:t xml:space="preserve"> </w:t>
+      </w:r>
+      <w:r>
+        <w:rPr>
+          <w:rFonts w:ascii="Times New Roman" w:hAnsi="Times New Roman" w:cs="Times New Roman"/>
+          <w:noProof/>
+          <w:lang w:val="lt-LT"/>
+        </w:rPr>
+        <w:t xml:space="preserve">Bidirectional </w:t>
+      </w:r>
+      <w:r>
+        <w:rPr>
+          <w:rFonts w:ascii="Times New Roman" w:hAnsi="Times New Roman" w:cs="Times New Roman"/>
+          <w:noProof/>
+          <w:lang w:val="lt-LT"/>
+        </w:rPr>
+        <w:t>E</w:t>
+      </w:r>
+      <w:r>
+        <w:rPr>
+          <w:rFonts w:ascii="Times New Roman" w:hAnsi="Times New Roman" w:cs="Times New Roman"/>
+          <w:noProof/>
+          <w:lang w:val="lt-LT"/>
+        </w:rPr>
+        <w:t xml:space="preserve">ncoder </w:t>
+      </w:r>
+      <w:r>
+        <w:rPr>
+          <w:rFonts w:ascii="Times New Roman" w:hAnsi="Times New Roman" w:cs="Times New Roman"/>
+          <w:noProof/>
+          <w:lang w:val="lt-LT"/>
+        </w:rPr>
+        <w:t>R</w:t>
+      </w:r>
+      <w:r>
+        <w:rPr>
+          <w:rFonts w:ascii="Times New Roman" w:hAnsi="Times New Roman" w:cs="Times New Roman"/>
+          <w:noProof/>
+          <w:lang w:val="lt-LT"/>
+        </w:rPr>
+        <w:t xml:space="preserve">epresentations from </w:t>
+      </w:r>
+      <w:r>
+        <w:rPr>
+          <w:rFonts w:ascii="Times New Roman" w:hAnsi="Times New Roman" w:cs="Times New Roman"/>
+          <w:noProof/>
+          <w:lang w:val="lt-LT"/>
+        </w:rPr>
+        <w:t>T</w:t>
+      </w:r>
+      <w:r>
+        <w:rPr>
+          <w:rFonts w:ascii="Times New Roman" w:hAnsi="Times New Roman" w:cs="Times New Roman"/>
+          <w:noProof/>
+          <w:lang w:val="lt-LT"/>
+        </w:rPr>
+        <w:t>ransformers</w:t>
+      </w:r>
+      <w:r>
+        <w:rPr>
+          <w:rFonts w:ascii="Times New Roman" w:hAnsi="Times New Roman" w:cs="Times New Roman"/>
+          <w:noProof/>
+          <w:lang w:val="lt-LT"/>
+        </w:rPr>
+        <w:t xml:space="preserve">) </w:t>
+      </w:r>
+      <w:r>
+        <w:rPr>
+          <w:rFonts w:ascii="Times New Roman" w:hAnsi="Times New Roman" w:cs="Times New Roman"/>
+          <w:noProof/>
+          <w:lang w:val="lt-LT"/>
+        </w:rPr>
+        <w:t xml:space="preserve">transformerių </w:t>
+      </w:r>
+      <w:r>
+        <w:rPr>
+          <w:rFonts w:ascii="Times New Roman" w:hAnsi="Times New Roman" w:cs="Times New Roman"/>
+          <w:noProof/>
+          <w:lang w:val="lt-LT"/>
+        </w:rPr>
+        <w:t>kalbos modelių algoritmuose</w:t>
+      </w:r>
+      <w:r>
+        <w:rPr>
+          <w:rFonts w:ascii="Times New Roman" w:hAnsi="Times New Roman" w:cs="Times New Roman"/>
+          <w:noProof/>
+          <w:lang w:val="lt-LT"/>
+        </w:rPr>
+        <w:t>.</w:t>
+      </w:r>
+      <w:r>
+        <w:rPr>
+          <w:rFonts w:ascii="Times New Roman" w:hAnsi="Times New Roman" w:cs="Times New Roman"/>
+          <w:noProof/>
+          <w:lang w:val="lt-LT"/>
+        </w:rPr>
+        <w:t xml:space="preserve"> </w:t>
+      </w:r>
+      <w:r>
+        <w:rPr>
+          <w:rFonts w:ascii="Times New Roman" w:hAnsi="Times New Roman" w:cs="Times New Roman"/>
+          <w:noProof/>
+          <w:lang w:val="lt-LT"/>
+        </w:rPr>
+        <w:t xml:space="preserve">GPT </w:t>
+      </w:r>
+      <w:r>
+        <w:rPr>
+          <w:rFonts w:ascii="Times New Roman" w:hAnsi="Times New Roman" w:cs="Times New Roman"/>
+          <w:noProof/>
+          <w:lang w:val="lt-LT"/>
+        </w:rPr>
+        <w:t>modeli</w:t>
+      </w:r>
+      <w:r>
+        <w:rPr>
+          <w:rFonts w:ascii="Times New Roman" w:hAnsi="Times New Roman" w:cs="Times New Roman"/>
+          <w:noProof/>
+          <w:lang w:val="lt-LT"/>
+        </w:rPr>
+        <w:t>ai</w:t>
+      </w:r>
+      <w:r>
+        <w:rPr>
+          <w:rFonts w:ascii="Times New Roman" w:hAnsi="Times New Roman" w:cs="Times New Roman"/>
+          <w:noProof/>
+          <w:lang w:val="lt-LT"/>
+        </w:rPr>
+        <w:t xml:space="preserve"> </w:t>
+      </w:r>
+      <w:r>
+        <w:rPr>
+          <w:rFonts w:ascii="Times New Roman" w:hAnsi="Times New Roman" w:cs="Times New Roman"/>
+          <w:noProof/>
+          <w:lang w:val="lt-LT"/>
+        </w:rPr>
+        <w:t>augina</w:t>
+      </w:r>
+      <w:r>
+        <w:rPr>
+          <w:rFonts w:ascii="Times New Roman" w:hAnsi="Times New Roman" w:cs="Times New Roman"/>
+          <w:noProof/>
+          <w:lang w:val="lt-LT"/>
+        </w:rPr>
+        <w:t xml:space="preserve"> tekstą</w:t>
+      </w:r>
+      <w:r>
+        <w:rPr>
+          <w:rFonts w:ascii="Times New Roman" w:hAnsi="Times New Roman" w:cs="Times New Roman"/>
+          <w:noProof/>
+          <w:lang w:val="lt-LT"/>
+        </w:rPr>
+        <w:t xml:space="preserve"> po vieną simbolį, stengdamasi</w:t>
       </w:r>
       <w:r>
         <w:rPr>
@@ -3188,212 +4123,71 @@
           <w:noProof/>
           <w:lang w:val="lt-LT"/>
         </w:rPr>
-        <w:t>“</w:t>
-      </w:r>
-      <w:r>
-        <w:rPr>
-          <w:rFonts w:ascii="Times New Roman" w:hAnsi="Times New Roman" w:cs="Times New Roman"/>
-          <w:noProof/>
-          <w:lang w:val="lt-LT"/>
-        </w:rPr>
-        <w:t xml:space="preserve">. Kitaip tariant, dažnai neryškus vaizdas yra kaip tik tai, ko mums reikia (FT </w:t>
-      </w:r>
-      <w:r>
-        <w:rPr>
-          <w:rFonts w:ascii="Times New Roman" w:hAnsi="Times New Roman" w:cs="Times New Roman"/>
-          <w:noProof/>
-          <w:lang w:val="lt-LT"/>
-        </w:rPr>
-        <w:t>§</w:t>
-      </w:r>
-      <w:r>
-        <w:rPr>
-          <w:rFonts w:ascii="Times New Roman" w:hAnsi="Times New Roman" w:cs="Times New Roman"/>
-          <w:noProof/>
-          <w:lang w:val="lt-LT"/>
-        </w:rPr>
-        <w:t xml:space="preserve">71). </w:t>
-      </w:r>
-    </w:p>
-    <w:p>
-      <w:pPr>
-        <w:rPr>
-          <w:rFonts w:ascii="Times New Roman" w:hAnsi="Times New Roman" w:cs="Times New Roman"/>
-          <w:noProof/>
-          <w:lang w:val="lt-LT"/>
-        </w:rPr>
-      </w:pPr>
-      <w:r>
-        <w:rPr>
-          <w:rFonts w:ascii="Times New Roman" w:hAnsi="Times New Roman" w:cs="Times New Roman"/>
-          <w:noProof/>
-          <w:lang w:val="lt-LT"/>
-        </w:rPr>
-        <w:t>Š</w:t>
-      </w:r>
-      <w:r>
-        <w:rPr>
-          <w:rFonts w:ascii="Times New Roman" w:hAnsi="Times New Roman" w:cs="Times New Roman"/>
-          <w:noProof/>
-          <w:lang w:val="lt-LT"/>
-        </w:rPr>
-        <w:t xml:space="preserve">eimyninis panašumas </w:t>
-      </w:r>
-      <w:r>
-        <w:rPr>
-          <w:rFonts w:ascii="Times New Roman" w:hAnsi="Times New Roman" w:cs="Times New Roman"/>
-          <w:noProof/>
-          <w:lang w:val="lt-LT"/>
-        </w:rPr>
-        <w:t>taip pat padeda suprasti, kodėl kalbos mokymasis yra galimas be išankstinio visų taisyklių žinojimo. Vaikai neišmoksta apibrėžimų – jie perima vartojimo modelius, kurie formuojasi per šeiminius panašumus su jau žinomais atvejais</w:t>
-      </w:r>
-      <w:r>
-        <w:rPr>
-          <w:rFonts w:ascii="Times New Roman" w:hAnsi="Times New Roman" w:cs="Times New Roman"/>
-          <w:noProof/>
-          <w:lang w:val="lt-LT"/>
-        </w:rPr>
-        <w:t xml:space="preserve"> (plg. </w:t>
-      </w:r>
-      <w:r>
-        <w:t xml:space="preserve"> </w:t>
-      </w:r>
-      <w:r>
-        <w:rPr>
-          <w:rFonts w:ascii="Times New Roman" w:hAnsi="Times New Roman" w:cs="Times New Roman"/>
-          <w:noProof/>
-          <w:lang w:val="lt-LT"/>
-        </w:rPr>
-        <w:t>FT §7</w:t>
-      </w:r>
-      <w:r>
-        <w:rPr>
-          <w:rFonts w:ascii="Times New Roman" w:hAnsi="Times New Roman" w:cs="Times New Roman"/>
-          <w:noProof/>
-        </w:rPr>
-        <w:t>3</w:t>
-      </w:r>
-      <w:r>
-        <w:rPr>
-          <w:rFonts w:ascii="Times New Roman" w:hAnsi="Times New Roman" w:cs="Times New Roman"/>
-          <w:noProof/>
-          <w:lang w:val="lt-LT"/>
-        </w:rPr>
-        <w:t xml:space="preserve">) </w:t>
-      </w:r>
-      <w:r>
-        <w:rPr>
-          <w:rFonts w:ascii="Times New Roman" w:hAnsi="Times New Roman" w:cs="Times New Roman"/>
-          <w:noProof/>
-          <w:lang w:val="lt-LT"/>
-        </w:rPr>
-        <w:t>. Schroeder pabrėžia, kad šeimyninis panašumas parodo, kaip kalbos kompetencija formuojasi per praktikos įgūdžius, o ne per teorinį mokymąsi (</w:t>
-      </w:r>
-      <w:r>
-        <w:rPr>
-          <w:rFonts w:ascii="Times New Roman" w:hAnsi="Times New Roman" w:cs="Times New Roman"/>
-          <w:noProof/>
-          <w:lang w:val="lt-LT"/>
-        </w:rPr>
-        <w:t>2006, 169 p.</w:t>
-      </w:r>
-      <w:r>
-        <w:rPr>
-          <w:rFonts w:ascii="Times New Roman" w:hAnsi="Times New Roman" w:cs="Times New Roman"/>
-          <w:noProof/>
-          <w:lang w:val="lt-LT"/>
-        </w:rPr>
-        <w:t>). Būtent todėl vaikai gali pradėti vartoti žodį „</w:t>
-      </w:r>
-      <w:r>
-        <w:rPr>
-          <w:rFonts w:ascii="Times New Roman" w:hAnsi="Times New Roman" w:cs="Times New Roman"/>
-          <w:noProof/>
-          <w:lang w:val="lt-LT"/>
-        </w:rPr>
-        <w:t>ačiū</w:t>
-      </w:r>
-      <w:r>
-        <w:rPr>
-          <w:rFonts w:ascii="Times New Roman" w:hAnsi="Times New Roman" w:cs="Times New Roman"/>
-          <w:noProof/>
-          <w:lang w:val="lt-LT"/>
-        </w:rPr>
-        <w:t>”</w:t>
-      </w:r>
-      <w:r>
-        <w:rPr>
-          <w:rFonts w:ascii="Times New Roman" w:hAnsi="Times New Roman" w:cs="Times New Roman"/>
-          <w:noProof/>
-          <w:lang w:val="lt-LT"/>
-        </w:rPr>
-        <w:t>, „pienas“ ir kt.</w:t>
-      </w:r>
-      <w:r>
-        <w:rPr>
-          <w:rFonts w:ascii="Times New Roman" w:hAnsi="Times New Roman" w:cs="Times New Roman"/>
-          <w:noProof/>
-          <w:lang w:val="lt-LT"/>
-        </w:rPr>
-        <w:t xml:space="preserve"> žinodami tik kelis pavyzdžius.</w:t>
-      </w:r>
-    </w:p>
-    <w:p>
-      <w:pPr>
-        <w:rPr>
-          <w:rFonts w:ascii="Times New Roman" w:hAnsi="Times New Roman" w:cs="Times New Roman"/>
-          <w:noProof/>
-          <w:lang w:val="lt-LT"/>
-        </w:rPr>
-      </w:pPr>
-      <w:commentRangeStart w:id="16"/>
-      <w:r>
-        <w:rPr>
-          <w:rFonts w:ascii="Times New Roman" w:hAnsi="Times New Roman" w:cs="Times New Roman"/>
-          <w:noProof/>
-          <w:lang w:val="lt-LT"/>
-        </w:rPr>
-        <w:t xml:space="preserve">Galų gale, šeimyninis panašumas ne tik papildo reikšmės kaip vartojimo ir kalbos žaidimų sampratas, bet ir suteikia joms lankstumą, reikalingą analizuojant sudėtingas kalbos praktikas. </w:t>
-      </w:r>
-      <w:r>
-        <w:rPr>
-          <w:rFonts w:ascii="Times New Roman" w:hAnsi="Times New Roman" w:cs="Times New Roman"/>
-          <w:noProof/>
-          <w:lang w:val="lt-LT"/>
-        </w:rPr>
-        <w:t>Reikšmės kaip vartojimo kontekste šeimyninis panašumas leidžia suprasti, kodėl tas pats žodis gali funkcionuoti skirtinguose žaidimuose išlaikydamas tam tikrą tapatumą. Pavyzdžiui, žodis „žinojimas” filosofijos, mokslo ir kasdienybės žaidimuose vartojamas skirtingai, bet šiuos vartojimus sieja šeiminiai panašumai – visi jie susiję su informacijos, patikrinimo ir užtikrintumo aspektais.</w:t>
-      </w:r>
-      <w:r>
-        <w:rPr>
-          <w:rFonts w:ascii="Times New Roman" w:hAnsi="Times New Roman" w:cs="Times New Roman"/>
-          <w:noProof/>
-          <w:lang w:val="lt-LT"/>
-        </w:rPr>
-        <w:t xml:space="preserve"> </w:t>
-      </w:r>
-      <w:r>
-        <w:rPr>
-          <w:rFonts w:ascii="Times New Roman" w:hAnsi="Times New Roman" w:cs="Times New Roman"/>
-          <w:noProof/>
-          <w:lang w:val="lt-LT"/>
-        </w:rPr>
-        <w:t>Kitaip tariant, šeimyniniai panašumai</w:t>
-      </w:r>
-      <w:r>
-        <w:rPr>
-          <w:rFonts w:ascii="Times New Roman" w:hAnsi="Times New Roman" w:cs="Times New Roman"/>
-          <w:noProof/>
-          <w:lang w:val="lt-LT"/>
-        </w:rPr>
-        <w:t xml:space="preserve"> rodo, kad kalbos vienybė nėra loginė ar metafizinė, bet praktinė – ji kyla iš mūsų gebėjimo atpažinti ir dalyvavti panašiose veiklos formose, kurios formuoja gyvą kalbos </w:t>
-      </w:r>
-      <w:r>
-        <w:rPr>
-          <w:rFonts w:ascii="Times New Roman" w:hAnsi="Times New Roman" w:cs="Times New Roman"/>
-          <w:noProof/>
-          <w:lang w:val="lt-LT"/>
-        </w:rPr>
-        <w:t>sistemą</w:t>
+        <w:t xml:space="preserve"> nuspėti kitą žodį, ir taip treniruojasi </w:t>
+      </w:r>
+      <w:r>
+        <w:rPr>
+          <w:rFonts w:ascii="Times New Roman" w:hAnsi="Times New Roman" w:cs="Times New Roman"/>
+          <w:noProof/>
+          <w:lang w:val="lt-LT"/>
+        </w:rPr>
+        <w:t xml:space="preserve">būti tolesnio sakinio tesėju. </w:t>
+      </w:r>
+      <w:r>
+        <w:rPr>
+          <w:rFonts w:ascii="Times New Roman" w:hAnsi="Times New Roman" w:cs="Times New Roman"/>
+          <w:noProof/>
+          <w:lang w:val="lt-LT"/>
+        </w:rPr>
+        <w:t>Stebėtina, jog algoritmai besiremiantys tokia strategija „</w:t>
+      </w:r>
+      <w:r>
+        <w:rPr>
+          <w:rFonts w:ascii="Times New Roman" w:hAnsi="Times New Roman" w:cs="Times New Roman"/>
+          <w:noProof/>
+          <w:lang w:val="lt-LT"/>
+        </w:rPr>
+        <w:t>kuriuose kiekvienas dokumento žodis nuspėjamas pagal prieš tai buvusius žodžius, yra tikrai veiksmingi mokantis, kaip kurti sklandų, paprastai gramatinį ir paprastai temiškai nuoseklų tekstą.</w:t>
+      </w:r>
+      <w:r>
+        <w:rPr>
+          <w:rFonts w:ascii="Times New Roman" w:hAnsi="Times New Roman" w:cs="Times New Roman"/>
+          <w:noProof/>
+          <w:lang w:val="lt-LT"/>
+        </w:rPr>
+        <w:t>“ (ibid., 3)</w:t>
+      </w:r>
+      <w:r>
+        <w:rPr>
+          <w:rFonts w:ascii="Times New Roman" w:hAnsi="Times New Roman" w:cs="Times New Roman"/>
+          <w:noProof/>
+          <w:lang w:val="lt-LT"/>
+        </w:rPr>
+        <w:t xml:space="preserve"> Tuo tarpu BERT pasiima sakinį, paslepia atsitiktinius žodžius ir iš likusių bando nuspėti pasleptus. </w:t>
+      </w:r>
+      <w:r>
+        <w:rPr>
+          <w:rFonts w:ascii="Times New Roman" w:hAnsi="Times New Roman" w:cs="Times New Roman"/>
+          <w:noProof/>
+          <w:lang w:val="lt-LT"/>
+        </w:rPr>
+        <w:t xml:space="preserve">Kitaip tariant, matome jog iš esmės minėti algoritmai „spėlioja“ žodžius, kol po kurio laiko įgusta vartoti kalbą taip, jog tai būtų naudinga, pvz. gali susišnekėti su žmonėmis. </w:t>
+      </w:r>
+      <w:r>
+        <w:rPr>
+          <w:rFonts w:ascii="Times New Roman" w:hAnsi="Times New Roman" w:cs="Times New Roman"/>
+          <w:noProof/>
+          <w:lang w:val="lt-LT"/>
+        </w:rPr>
+        <w:t xml:space="preserve">Galėtume netgi teigti, jog kalbos modeliai </w:t>
+      </w:r>
+      <w:r>
+        <w:rPr>
+          <w:rFonts w:ascii="Times New Roman" w:hAnsi="Times New Roman" w:cs="Times New Roman"/>
+          <w:noProof/>
+          <w:lang w:val="lt-LT"/>
+        </w:rPr>
+        <w:t>nekuria vidinės semantinės esybės, bet demonstruoja, kaip kalba veikia per tarpusavio ryšius ir vartojimą</w:t>
       </w:r>
       <w:r>
         <w:rPr>
@@ -3403,127 +4197,15 @@
         </w:rPr>
         <w:t>.</w:t>
       </w:r>
-      <w:commentRangeEnd w:id="16"/>
-      <w:r>
-        <w:rPr>
-          <w:rStyle w:val="CommentReference"/>
-        </w:rPr>
-        <w:commentReference w:id="16"/>
-      </w:r>
-    </w:p>
-    <w:p>
-      <w:pPr>
-        <w:pStyle w:val="Heading1"/>
-        <w:rPr>
-          <w:noProof/>
-          <w:lang w:val="lt-LT"/>
-        </w:rPr>
-      </w:pPr>
-      <w:r>
-        <w:rPr>
-          <w:noProof/>
-          <w:lang w:val="lt-LT"/>
-        </w:rPr>
-        <w:lastRenderedPageBreak/>
-        <w:t>LLM veikimo principai:</w:t>
-      </w:r>
-    </w:p>
-    <w:p>
-      <w:pPr>
-        <w:pStyle w:val="Heading2"/>
-        <w:rPr>
-          <w:noProof/>
-          <w:lang w:val="lt-LT"/>
-        </w:rPr>
-      </w:pPr>
-      <w:r>
-        <w:rPr>
-          <w:noProof/>
-          <w:lang w:val="lt-LT"/>
-        </w:rPr>
-        <w:t>Mokymosi duomenys.</w:t>
-      </w:r>
-    </w:p>
-    <w:p>
-      <w:pPr>
-        <w:rPr>
-          <w:rFonts w:ascii="Times New Roman" w:hAnsi="Times New Roman" w:cs="Times New Roman"/>
-          <w:noProof/>
-          <w:lang w:val="lt-LT"/>
-        </w:rPr>
-      </w:pPr>
-    </w:p>
-    <w:p>
-      <w:pPr>
-        <w:pStyle w:val="Heading2"/>
-        <w:rPr>
-          <w:noProof/>
-          <w:lang w:val="lt-LT"/>
-        </w:rPr>
-      </w:pPr>
-      <w:r>
-        <w:rPr>
-          <w:noProof/>
-          <w:lang w:val="lt-LT"/>
-        </w:rPr>
-        <w:t>Dėmesio mechanizmas.</w:t>
-      </w:r>
-    </w:p>
-    <w:p>
-      <w:pPr>
-        <w:rPr>
-          <w:rFonts w:ascii="Times New Roman" w:hAnsi="Times New Roman" w:cs="Times New Roman"/>
-          <w:noProof/>
-          <w:lang w:val="lt-LT"/>
-        </w:rPr>
-      </w:pPr>
-    </w:p>
-    <w:p>
-      <w:pPr>
-        <w:pStyle w:val="Heading2"/>
-        <w:rPr>
-          <w:noProof/>
-          <w:lang w:val="lt-LT"/>
-        </w:rPr>
-      </w:pPr>
-      <w:r>
-        <w:rPr>
-          <w:noProof/>
-          <w:lang w:val="lt-LT"/>
-        </w:rPr>
-        <w:t>Semantinių ryšių modeliavimas.</w:t>
-      </w:r>
-    </w:p>
-    <w:p>
-      <w:pPr>
-        <w:rPr>
-          <w:rFonts w:ascii="Times New Roman" w:hAnsi="Times New Roman" w:cs="Times New Roman"/>
-          <w:noProof/>
-          <w:lang w:val="lt-LT"/>
-        </w:rPr>
-      </w:pPr>
-    </w:p>
-    <w:p>
-      <w:pPr>
-        <w:pStyle w:val="Heading2"/>
-        <w:rPr>
-          <w:noProof/>
-          <w:lang w:val="lt-LT"/>
-        </w:rPr>
-      </w:pPr>
-      <w:r>
-        <w:rPr>
-          <w:noProof/>
-          <w:lang w:val="lt-LT"/>
-        </w:rPr>
-        <w:t>GPT vs Bert? Tiesiog parodymui</w:t>
-      </w:r>
-    </w:p>
-    <w:p>
-      <w:pPr>
-        <w:rPr>
-          <w:rFonts w:ascii="Times New Roman" w:hAnsi="Times New Roman" w:cs="Times New Roman"/>
-          <w:noProof/>
+    </w:p>
+    <w:p>
+      <w:pPr>
+        <w:rPr>
+          <w:rFonts w:ascii="Times New Roman" w:eastAsiaTheme="majorEastAsia" w:hAnsi="Times New Roman" w:cs="Times New Roman"/>
+          <w:noProof/>
+          <w:color w:val="0F4761" w:themeColor="accent1" w:themeShade="BF"/>
+          <w:sz w:val="40"/>
+          <w:szCs w:val="40"/>
           <w:lang w:val="lt-LT"/>
         </w:rPr>
       </w:pPr>
@@ -3574,7 +4256,25 @@
           <w:noProof/>
           <w:lang w:val="lt-LT"/>
         </w:rPr>
-        <w:t>Wittgenstein, L. (1995). Tractaus Logico-Philosophicus, Filosofiniai tyrinėjimai. Rinktiniai raštai. Mintis: Vilnius.</w:t>
+        <w:t xml:space="preserve">Wittgenstein, L. (1995). </w:t>
+      </w:r>
+      <w:r>
+        <w:rPr>
+          <w:rFonts w:ascii="Times New Roman" w:hAnsi="Times New Roman" w:cs="Times New Roman"/>
+          <w:i/>
+          <w:iCs/>
+          <w:noProof/>
+          <w:lang w:val="lt-LT"/>
+        </w:rPr>
+        <w:t>Tractaus Logico-Philosophicus, Filosofiniai tyrinėjimai. Rinktiniai raštai</w:t>
+      </w:r>
+      <w:r>
+        <w:rPr>
+          <w:rFonts w:ascii="Times New Roman" w:hAnsi="Times New Roman" w:cs="Times New Roman"/>
+          <w:noProof/>
+          <w:lang w:val="lt-LT"/>
+        </w:rPr>
+        <w:t>. Mintis: Vilnius.</w:t>
       </w:r>
     </w:p>
     <w:p>
@@ -3628,7 +4328,25 @@
           <w:noProof/>
           <w:lang w:val="lt-LT"/>
         </w:rPr>
-        <w:t xml:space="preserve"> (1996). A Wittgenstein Dictionary. Cambridge, Mass., USA: Wiley-Blackwell.</w:t>
+        <w:t xml:space="preserve"> (1996). </w:t>
+      </w:r>
+      <w:r>
+        <w:rPr>
+          <w:rFonts w:ascii="Times New Roman" w:hAnsi="Times New Roman" w:cs="Times New Roman"/>
+          <w:i/>
+          <w:iCs/>
+          <w:noProof/>
+          <w:lang w:val="lt-LT"/>
+        </w:rPr>
+        <w:t>A Wittgenstein Dictionary</w:t>
+      </w:r>
+      <w:r>
+        <w:rPr>
+          <w:rFonts w:ascii="Times New Roman" w:hAnsi="Times New Roman" w:cs="Times New Roman"/>
+          <w:noProof/>
+          <w:lang w:val="lt-LT"/>
+        </w:rPr>
+        <w:t>. Cambridge, Mass., USA: Wiley-Blackwell.</w:t>
       </w:r>
     </w:p>
     <w:p>
@@ -3663,11 +4381,351 @@
       <w:r>
         <w:rPr>
           <w:rFonts w:ascii="Times New Roman" w:hAnsi="Times New Roman" w:cs="Times New Roman"/>
+          <w:i/>
+          <w:iCs/>
           <w:noProof/>
           <w:lang w:val="lt-LT"/>
         </w:rPr>
         <w:t>Wittgenstein: The Way Out of the Fly-Bottle</w:t>
       </w:r>
+    </w:p>
+    <w:p>
+      <w:pPr>
+        <w:pStyle w:val="ListParagraph"/>
+        <w:numPr>
+          <w:ilvl w:val="0"/>
+          <w:numId w:val="5"/>
+        </w:numPr>
+        <w:rPr>
+          <w:rFonts w:ascii="Times New Roman" w:hAnsi="Times New Roman" w:cs="Times New Roman"/>
+          <w:noProof/>
+          <w:lang w:val="lt-LT"/>
+        </w:rPr>
+      </w:pPr>
+      <w:r>
+        <w:rPr>
+          <w:rFonts w:ascii="Times New Roman" w:hAnsi="Times New Roman" w:cs="Times New Roman"/>
+          <w:noProof/>
+          <w:lang w:val="lt-LT"/>
+        </w:rPr>
+        <w:t xml:space="preserve">Mikolov, T., Chen, K., Corrado, G., Dean. J. (2013). </w:t>
+      </w:r>
+      <w:r>
+        <w:rPr>
+          <w:rFonts w:ascii="Times New Roman" w:hAnsi="Times New Roman" w:cs="Times New Roman"/>
+          <w:i/>
+          <w:iCs/>
+          <w:noProof/>
+          <w:lang w:val="lt-LT"/>
+        </w:rPr>
+        <w:t>Efficient Estimation of Word Representations in Vector Space</w:t>
+      </w:r>
+      <w:r>
+        <w:rPr>
+          <w:rFonts w:ascii="Times New Roman" w:hAnsi="Times New Roman" w:cs="Times New Roman"/>
+          <w:noProof/>
+          <w:lang w:val="lt-LT"/>
+        </w:rPr>
+        <w:t xml:space="preserve">. arXiv [Cs.CL]. Retrieved from </w:t>
+      </w:r>
+      <w:hyperlink r:id="rId9" w:history="1">
+        <w:r>
+          <w:rPr>
+            <w:rStyle w:val="Hyperlink"/>
+            <w:rFonts w:ascii="Times New Roman" w:hAnsi="Times New Roman" w:cs="Times New Roman"/>
+            <w:noProof/>
+            <w:lang w:val="lt-LT"/>
+          </w:rPr>
+          <w:t>https://arxiv.org/abs/1301.3781</w:t>
+        </w:r>
+      </w:hyperlink>
+    </w:p>
+    <w:p>
+      <w:pPr>
+        <w:pStyle w:val="ListParagraph"/>
+        <w:numPr>
+          <w:ilvl w:val="0"/>
+          <w:numId w:val="5"/>
+        </w:numPr>
+        <w:rPr>
+          <w:rFonts w:ascii="Times New Roman" w:hAnsi="Times New Roman" w:cs="Times New Roman"/>
+          <w:noProof/>
+          <w:lang w:val="lt-LT"/>
+        </w:rPr>
+      </w:pPr>
+      <w:r>
+        <w:rPr>
+          <w:rFonts w:ascii="Times New Roman" w:hAnsi="Times New Roman" w:cs="Times New Roman"/>
+          <w:noProof/>
+          <w:lang w:val="lt-LT"/>
+        </w:rPr>
+        <w:t>Vylomova, E., Rimell, L., Cohn, T., &amp; Baldwin, T. (2016)</w:t>
+      </w:r>
+      <w:r>
+        <w:rPr>
+          <w:rFonts w:ascii="Times New Roman" w:hAnsi="Times New Roman" w:cs="Times New Roman"/>
+          <w:i/>
+          <w:iCs/>
+          <w:noProof/>
+          <w:lang w:val="lt-LT"/>
+        </w:rPr>
+        <w:t>. Take and Took, Gaggle and Goose, Book and Read: Evaluating the Utility of Vector Differences for Lexical Relation Learning</w:t>
+      </w:r>
+      <w:r>
+        <w:rPr>
+          <w:rFonts w:ascii="Times New Roman" w:hAnsi="Times New Roman" w:cs="Times New Roman"/>
+          <w:noProof/>
+          <w:lang w:val="lt-LT"/>
+        </w:rPr>
+        <w:t xml:space="preserve">. arXiv [Cs.CL]. Retrieved from </w:t>
+      </w:r>
+      <w:hyperlink r:id="rId10" w:history="1">
+        <w:r>
+          <w:rPr>
+            <w:rStyle w:val="Hyperlink"/>
+            <w:rFonts w:ascii="Times New Roman" w:hAnsi="Times New Roman" w:cs="Times New Roman"/>
+            <w:noProof/>
+            <w:lang w:val="lt-LT"/>
+          </w:rPr>
+          <w:t>http://arxiv.org/abs/1509.01692</w:t>
+        </w:r>
+      </w:hyperlink>
+    </w:p>
+    <w:p>
+      <w:pPr>
+        <w:pStyle w:val="ListParagraph"/>
+        <w:numPr>
+          <w:ilvl w:val="0"/>
+          <w:numId w:val="5"/>
+        </w:numPr>
+        <w:rPr>
+          <w:rFonts w:ascii="Times New Roman" w:hAnsi="Times New Roman" w:cs="Times New Roman"/>
+          <w:noProof/>
+          <w:lang w:val="lt-LT"/>
+        </w:rPr>
+      </w:pPr>
+      <w:r>
+        <w:rPr>
+          <w:rFonts w:ascii="Times New Roman" w:hAnsi="Times New Roman" w:cs="Times New Roman"/>
+          <w:noProof/>
+          <w:lang w:val="lt-LT"/>
+        </w:rPr>
+        <w:t xml:space="preserve">Penco C. (2024). </w:t>
+      </w:r>
+      <w:r>
+        <w:rPr>
+          <w:rFonts w:ascii="Times New Roman" w:hAnsi="Times New Roman" w:cs="Times New Roman"/>
+          <w:i/>
+          <w:iCs/>
+          <w:noProof/>
+          <w:lang w:val="lt-LT"/>
+        </w:rPr>
+        <w:t>Wittgenstein, Contexts, and Artificial Intelligence. An Engineer Among Philosophers, a Philosopher Among Engineers</w:t>
+      </w:r>
+      <w:r>
+        <w:rPr>
+          <w:rFonts w:ascii="Times New Roman" w:hAnsi="Times New Roman" w:cs="Times New Roman"/>
+          <w:noProof/>
+          <w:lang w:val="lt-LT"/>
+        </w:rPr>
+        <w:t>.</w:t>
+      </w:r>
+    </w:p>
+    <w:p>
+      <w:pPr>
+        <w:pStyle w:val="ListParagraph"/>
+        <w:numPr>
+          <w:ilvl w:val="0"/>
+          <w:numId w:val="5"/>
+        </w:numPr>
+        <w:rPr>
+          <w:rFonts w:ascii="Times New Roman" w:hAnsi="Times New Roman" w:cs="Times New Roman"/>
+          <w:i/>
+          <w:iCs/>
+          <w:noProof/>
+          <w:lang w:val="lt-LT"/>
+        </w:rPr>
+      </w:pPr>
+      <w:r>
+        <w:rPr>
+          <w:rFonts w:ascii="Times New Roman" w:hAnsi="Times New Roman" w:cs="Times New Roman"/>
+          <w:noProof/>
+          <w:lang w:val="lt-LT"/>
+        </w:rPr>
+        <w:t xml:space="preserve">Molino P., Tagliabue J. (2023). </w:t>
+      </w:r>
+      <w:r>
+        <w:rPr>
+          <w:rFonts w:ascii="Times New Roman" w:hAnsi="Times New Roman" w:cs="Times New Roman"/>
+          <w:i/>
+          <w:iCs/>
+          <w:noProof/>
+          <w:lang w:val="lt-LT"/>
+        </w:rPr>
+        <w:t>Witgenstein’s influence on artificial intelligence</w:t>
+      </w:r>
+      <w:r>
+        <w:rPr>
+          <w:rFonts w:ascii="Times New Roman" w:hAnsi="Times New Roman" w:cs="Times New Roman"/>
+          <w:noProof/>
+          <w:lang w:val="lt-LT"/>
+        </w:rPr>
+        <w:t>.</w:t>
+      </w:r>
+    </w:p>
+    <w:p>
+      <w:pPr>
+        <w:pStyle w:val="ListParagraph"/>
+        <w:numPr>
+          <w:ilvl w:val="0"/>
+          <w:numId w:val="5"/>
+        </w:numPr>
+        <w:spacing w:after="0" w:line="240" w:lineRule="auto"/>
+        <w:rPr>
+          <w:rFonts w:ascii="Times New Roman" w:eastAsia="Times New Roman" w:hAnsi="Times New Roman" w:cs="Times New Roman"/>
+          <w:noProof/>
+          <w:kern w:val="0"/>
+          <w:lang w:val="lt-LT"/>
+          <w14:ligatures w14:val="none"/>
+        </w:rPr>
+      </w:pPr>
+      <w:r>
+        <w:rPr>
+          <w:rFonts w:ascii="Times New Roman" w:eastAsia="Times New Roman" w:hAnsi="Times New Roman" w:cs="Times New Roman"/>
+          <w:noProof/>
+          <w:kern w:val="0"/>
+          <w:lang w:val="lt-LT"/>
+          <w14:ligatures w14:val="none"/>
+        </w:rPr>
+        <w:t xml:space="preserve">Obermeier, K. K. (1983). </w:t>
+      </w:r>
+      <w:r>
+        <w:rPr>
+          <w:rFonts w:ascii="Times New Roman" w:eastAsia="Times New Roman" w:hAnsi="Times New Roman" w:cs="Times New Roman"/>
+          <w:i/>
+          <w:iCs/>
+          <w:noProof/>
+          <w:kern w:val="0"/>
+          <w:lang w:val="lt-LT"/>
+          <w14:ligatures w14:val="none"/>
+        </w:rPr>
+        <w:t>Wittgenstein on Language and Artificial Intelligence: The Chinese-Room Thought Experiment Revisited</w:t>
+      </w:r>
+      <w:r>
+        <w:rPr>
+          <w:rFonts w:ascii="Times New Roman" w:eastAsia="Times New Roman" w:hAnsi="Times New Roman" w:cs="Times New Roman"/>
+          <w:noProof/>
+          <w:kern w:val="0"/>
+          <w:lang w:val="lt-LT"/>
+          <w14:ligatures w14:val="none"/>
+        </w:rPr>
+        <w:t xml:space="preserve">. Synthese, </w:t>
+      </w:r>
+      <w:r>
+        <w:rPr>
+          <w:rFonts w:ascii="Times New Roman" w:eastAsia="Times New Roman" w:hAnsi="Times New Roman" w:cs="Times New Roman"/>
+          <w:i/>
+          <w:iCs/>
+          <w:noProof/>
+          <w:kern w:val="0"/>
+          <w:lang w:val="lt-LT"/>
+          <w14:ligatures w14:val="none"/>
+        </w:rPr>
+        <w:t>56</w:t>
+      </w:r>
+      <w:r>
+        <w:rPr>
+          <w:rFonts w:ascii="Times New Roman" w:eastAsia="Times New Roman" w:hAnsi="Times New Roman" w:cs="Times New Roman"/>
+          <w:noProof/>
+          <w:kern w:val="0"/>
+          <w:lang w:val="lt-LT"/>
+          <w14:ligatures w14:val="none"/>
+        </w:rPr>
+        <w:t xml:space="preserve">(3), 339–349. </w:t>
+      </w:r>
+      <w:hyperlink r:id="rId11" w:history="1">
+        <w:r>
+          <w:rPr>
+            <w:rStyle w:val="Hyperlink"/>
+            <w:rFonts w:ascii="Times New Roman" w:eastAsia="Times New Roman" w:hAnsi="Times New Roman" w:cs="Times New Roman"/>
+            <w:noProof/>
+            <w:kern w:val="0"/>
+            <w:lang w:val="lt-LT"/>
+            <w14:ligatures w14:val="none"/>
+          </w:rPr>
+          <w:t>http://www.jstor.org/stable/20115911</w:t>
+        </w:r>
+      </w:hyperlink>
+      <w:r>
+        <w:rPr>
+          <w:rFonts w:ascii="Times New Roman" w:eastAsia="Times New Roman" w:hAnsi="Times New Roman" w:cs="Times New Roman"/>
+          <w:noProof/>
+          <w:kern w:val="0"/>
+          <w:lang w:val="lt-LT"/>
+          <w14:ligatures w14:val="none"/>
+        </w:rPr>
+        <w:t xml:space="preserve"> </w:t>
+      </w:r>
+    </w:p>
+    <w:p>
+      <w:pPr>
+        <w:pStyle w:val="ListParagraph"/>
+        <w:numPr>
+          <w:ilvl w:val="0"/>
+          <w:numId w:val="5"/>
+        </w:numPr>
+        <w:spacing w:after="0" w:line="240" w:lineRule="auto"/>
+        <w:rPr>
+          <w:rFonts w:ascii="Times New Roman" w:eastAsia="Times New Roman" w:hAnsi="Times New Roman" w:cs="Times New Roman"/>
+          <w:noProof/>
+          <w:kern w:val="0"/>
+          <w:lang w:val="lt-LT"/>
+          <w14:ligatures w14:val="none"/>
+        </w:rPr>
+      </w:pPr>
+      <w:r>
+        <w:rPr>
+          <w:rFonts w:ascii="Times New Roman" w:eastAsia="Times New Roman" w:hAnsi="Times New Roman" w:cs="Times New Roman"/>
+          <w:noProof/>
+          <w:kern w:val="0"/>
+          <w:lang w:val="lt-LT"/>
+          <w14:ligatures w14:val="none"/>
+        </w:rPr>
+        <w:t xml:space="preserve">IBM (2021). </w:t>
+      </w:r>
+      <w:r>
+        <w:rPr>
+          <w:rFonts w:ascii="Times New Roman" w:eastAsia="Times New Roman" w:hAnsi="Times New Roman" w:cs="Times New Roman"/>
+          <w:noProof/>
+          <w:kern w:val="0"/>
+          <w:lang w:val="lt-LT"/>
+          <w14:ligatures w14:val="none"/>
+        </w:rPr>
+        <w:t>What is machine learning?</w:t>
+      </w:r>
+      <w:r>
+        <w:rPr>
+          <w:rFonts w:ascii="Times New Roman" w:eastAsia="Times New Roman" w:hAnsi="Times New Roman" w:cs="Times New Roman"/>
+          <w:noProof/>
+          <w:kern w:val="0"/>
+          <w:lang w:val="lt-LT"/>
+          <w14:ligatures w14:val="none"/>
+        </w:rPr>
+        <w:t xml:space="preserve"> Retrieved from </w:t>
+      </w:r>
+      <w:hyperlink r:id="rId12" w:history="1">
+        <w:r>
+          <w:rPr>
+            <w:rStyle w:val="Hyperlink"/>
+            <w:rFonts w:ascii="Times New Roman" w:eastAsia="Times New Roman" w:hAnsi="Times New Roman" w:cs="Times New Roman"/>
+            <w:noProof/>
+            <w:kern w:val="0"/>
+            <w:lang w:val="lt-LT"/>
+            <w14:ligatures w14:val="none"/>
+          </w:rPr>
+          <w:t>https://www.ibm.com/think/topics/machine-learning</w:t>
+        </w:r>
+      </w:hyperlink>
     </w:p>
     <w:sectPr>
       <w:pgSz w:w="12240" w:h="15840"/>
@@ -4523,6 +5581,92 @@
     </w:lvl>
   </w:abstractNum>
   <w:abstractNum w:abstractNumId="3" w15:restartNumberingAfterBreak="0">
+    <w:nsid w:val="47490E95"/>
+    <w:multiLevelType w:val="hybridMultilevel"/>
+    <w:tmpl w:val="58764164"/>
+    <w:lvl w:ilvl="0" w:tplc="0809000F">
+      <w:start w:val="1"/>
+      <w:numFmt w:val="decimal"/>
+      <w:lvlText w:val="%1."/>
+      <w:lvlJc w:val="left"/>
+      <w:pPr>
+        <w:ind w:left="720" w:hanging="360"/>
+      </w:pPr>
+    </w:lvl>
+    <w:lvl w:ilvl="1" w:tplc="08090019" w:tentative="1">
+      <w:start w:val="1"/>
+      <w:numFmt w:val="lowerLetter"/>
+      <w:lvlText w:val="%2."/>
+      <w:lvlJc w:val="left"/>
+      <w:pPr>
+        <w:ind w:left="1440" w:hanging="360"/>
+      </w:pPr>
+    </w:lvl>
+    <w:lvl w:ilvl="2" w:tplc="0809001B" w:tentative="1">
+      <w:start w:val="1"/>
+      <w:numFmt w:val="lowerRoman"/>
+      <w:lvlText w:val="%3."/>
+      <w:lvlJc w:val="right"/>
+      <w:pPr>
+        <w:ind w:left="2160" w:hanging="180"/>
+      </w:pPr>
+    </w:lvl>
+    <w:lvl w:ilvl="3" w:tplc="0809000F" w:tentative="1">
+      <w:start w:val="1"/>
+      <w:numFmt w:val="decimal"/>
+      <w:lvlText w:val="%4."/>
+      <w:lvlJc w:val="left"/>
+      <w:pPr>
+        <w:ind w:left="2880" w:hanging="360"/>
+      </w:pPr>
+    </w:lvl>
+    <w:lvl w:ilvl="4" w:tplc="08090019" w:tentative="1">
+      <w:start w:val="1"/>
+      <w:numFmt w:val="lowerLetter"/>
+      <w:lvlText w:val="%5."/>
+      <w:lvlJc w:val="left"/>
+      <w:pPr>
+        <w:ind w:left="3600" w:hanging="360"/>
+      </w:pPr>
+    </w:lvl>
+    <w:lvl w:ilvl="5" w:tplc="0809001B" w:tentative="1">
+      <w:start w:val="1"/>
+      <w:numFmt w:val="lowerRoman"/>
+      <w:lvlText w:val="%6."/>
+      <w:lvlJc w:val="right"/>
+      <w:pPr>
+        <w:ind w:left="4320" w:hanging="180"/>
+      </w:pPr>
+    </w:lvl>
+    <w:lvl w:ilvl="6" w:tplc="0809000F" w:tentative="1">
+      <w:start w:val="1"/>
+      <w:numFmt w:val="decimal"/>
+      <w:lvlText w:val="%7."/>
+      <w:lvlJc w:val="left"/>
+      <w:pPr>
+        <w:ind w:left="5040" w:hanging="360"/>
+      </w:pPr>
+    </w:lvl>
+    <w:lvl w:ilvl="7" w:tplc="08090019" w:tentative="1">
+      <w:start w:val="1"/>
+      <w:numFmt w:val="lowerLetter"/>
+      <w:lvlText w:val="%8."/>
+      <w:lvlJc w:val="left"/>
+      <w:pPr>
+        <w:ind w:left="5760" w:hanging="360"/>
+      </w:pPr>
+    </w:lvl>
+    <w:lvl w:ilvl="8" w:tplc="0809001B" w:tentative="1">
+      <w:start w:val="1"/>
+      <w:numFmt w:val="lowerRoman"/>
+      <w:lvlText w:val="%9."/>
+      <w:lvlJc w:val="right"/>
+      <w:pPr>
+        <w:ind w:left="6480" w:hanging="180"/>
+      </w:pPr>
+    </w:lvl>
+  </w:abstractNum>
+  <w:abstractNum w:abstractNumId="4" w15:restartNumberingAfterBreak="0">
     <w:nsid w:val="47D15758"/>
     <w:multiLevelType w:val="multilevel"/>
     <w:tmpl w:val="4142DC2A"/>
@@ -4671,7 +5815,7 @@
       </w:rPr>
     </w:lvl>
   </w:abstractNum>
-  <w:abstractNum w:abstractNumId="4" w15:restartNumberingAfterBreak="0">
+  <w:abstractNum w:abstractNumId="5" w15:restartNumberingAfterBreak="0">
     <w:nsid w:val="5C963563"/>
     <w:multiLevelType w:val="multilevel"/>
     <w:tmpl w:val="B590CE10"/>
@@ -4820,7 +5964,7 @@
       </w:rPr>
     </w:lvl>
   </w:abstractNum>
-  <w:abstractNum w:abstractNumId="5" w15:restartNumberingAfterBreak="0">
+  <w:abstractNum w:abstractNumId="6" w15:restartNumberingAfterBreak="0">
     <w:nsid w:val="6BE339CE"/>
     <w:multiLevelType w:val="multilevel"/>
     <w:tmpl w:val="31C0F716"/>
@@ -4961,10 +6105,100 @@
       </w:rPr>
     </w:lvl>
   </w:abstractNum>
-  <w:abstractNum w:abstractNumId="6" w15:restartNumberingAfterBreak="0">
+  <w:abstractNum w:abstractNumId="7" w15:restartNumberingAfterBreak="0">
+    <w:nsid w:val="6C6F1F4A"/>
+    <w:multiLevelType w:val="hybridMultilevel"/>
+    <w:tmpl w:val="9AA40160"/>
+    <w:lvl w:ilvl="0" w:tplc="3484FD08">
+      <w:start w:val="1"/>
+      <w:numFmt w:val="decimal"/>
+      <w:lvlText w:val="%1."/>
+      <w:lvlJc w:val="left"/>
+      <w:pPr>
+        <w:ind w:left="720" w:hanging="360"/>
+      </w:pPr>
+      <w:rPr>
+        <w:i w:val="0"/>
+        <w:iCs w:val="0"/>
+      </w:rPr>
+    </w:lvl>
+    <w:lvl w:ilvl="1" w:tplc="04090019" w:tentative="1">
+      <w:start w:val="1"/>
+      <w:numFmt w:val="lowerLetter"/>
+      <w:lvlText w:val="%2."/>
+      <w:lvlJc w:val="left"/>
+      <w:pPr>
+        <w:ind w:left="1440" w:hanging="360"/>
+      </w:pPr>
+    </w:lvl>
+    <w:lvl w:ilvl="2" w:tplc="0409001B" w:tentative="1">
+      <w:start w:val="1"/>
+      <w:numFmt w:val="lowerRoman"/>
+      <w:lvlText w:val="%3."/>
+      <w:lvlJc w:val="right"/>
+      <w:pPr>
+        <w:ind w:left="2160" w:hanging="180"/>
+      </w:pPr>
+    </w:lvl>
+    <w:lvl w:ilvl="3" w:tplc="0409000F" w:tentative="1">
+      <w:start w:val="1"/>
+      <w:numFmt w:val="decimal"/>
+      <w:lvlText w:val="%4."/>
+      <w:lvlJc w:val="left"/>
+      <w:pPr>
+        <w:ind w:left="2880" w:hanging="360"/>
+      </w:pPr>
+    </w:lvl>
+    <w:lvl w:ilvl="4" w:tplc="04090019" w:tentative="1">
+      <w:start w:val="1"/>
+      <w:numFmt w:val="lowerLetter"/>
+      <w:lvlText w:val="%5."/>
+      <w:lvlJc w:val="left"/>
+      <w:pPr>
+        <w:ind w:left="3600" w:hanging="360"/>
+      </w:pPr>
+    </w:lvl>
+    <w:lvl w:ilvl="5" w:tplc="0409001B" w:tentative="1">
+      <w:start w:val="1"/>
+      <w:numFmt w:val="lowerRoman"/>
+      <w:lvlText w:val="%6."/>
+      <w:lvlJc w:val="right"/>
+      <w:pPr>
+        <w:ind w:left="4320" w:hanging="180"/>
+      </w:pPr>
+    </w:lvl>
+    <w:lvl w:ilvl="6" w:tplc="0409000F" w:tentative="1">
+      <w:start w:val="1"/>
+      <w:numFmt w:val="decimal"/>
+      <w:lvlText w:val="%7."/>
+      <w:lvlJc w:val="left"/>
+      <w:pPr>
+        <w:ind w:left="5040" w:hanging="360"/>
+      </w:pPr>
+    </w:lvl>
+    <w:lvl w:ilvl="7" w:tplc="04090019" w:tentative="1">
+      <w:start w:val="1"/>
+      <w:numFmt w:val="lowerLetter"/>
+      <w:lvlText w:val="%8."/>
+      <w:lvlJc w:val="left"/>
+      <w:pPr>
+        <w:ind w:left="5760" w:hanging="360"/>
+      </w:pPr>
+    </w:lvl>
+    <w:lvl w:ilvl="8" w:tplc="0409001B" w:tentative="1">
+      <w:start w:val="1"/>
+      <w:numFmt w:val="lowerRoman"/>
+      <w:lvlText w:val="%9."/>
+      <w:lvlJc w:val="right"/>
+      <w:pPr>
+        <w:ind w:left="6480" w:hanging="180"/>
+      </w:pPr>
+    </w:lvl>
+  </w:abstractNum>
+  <w:abstractNum w:abstractNumId="8" w15:restartNumberingAfterBreak="0">
     <w:nsid w:val="7C4F2FFF"/>
     <w:multiLevelType w:val="multilevel"/>
-    <w:tmpl w:val="98D0E7B0"/>
+    <w:tmpl w:val="CD90C15C"/>
     <w:lvl w:ilvl="0">
       <w:start w:val="1"/>
       <w:numFmt w:val="decimal"/>
@@ -4978,7 +6212,8 @@
       </w:pPr>
       <w:rPr>
         <w:rFonts w:hint="default"/>
-        <w:sz w:val="20"/>
+        <w:sz w:val="24"/>
+        <w:szCs w:val="32"/>
       </w:rPr>
     </w:lvl>
     <w:lvl w:ilvl="1">
@@ -5103,25 +6338,31 @@
     </w:lvl>
   </w:abstractNum>
   <w:num w:numId="1" w16cid:durableId="2082632735">
-    <w:abstractNumId w:val="4"/>
+    <w:abstractNumId w:val="5"/>
   </w:num>
   <w:num w:numId="2" w16cid:durableId="1497646065">
     <w:abstractNumId w:val="1"/>
   </w:num>
   <w:num w:numId="3" w16cid:durableId="2088452790">
-    <w:abstractNumId w:val="3"/>
+    <w:abstractNumId w:val="4"/>
   </w:num>
   <w:num w:numId="4" w16cid:durableId="1397707053">
     <w:abstractNumId w:val="0"/>
   </w:num>
   <w:num w:numId="5" w16cid:durableId="1736194865">
-    <w:abstractNumId w:val="6"/>
+    <w:abstractNumId w:val="8"/>
   </w:num>
   <w:num w:numId="6" w16cid:durableId="1108351511">
     <w:abstractNumId w:val="2"/>
   </w:num>
   <w:num w:numId="7" w16cid:durableId="1657761486">
-    <w:abstractNumId w:val="5"/>
+    <w:abstractNumId w:val="6"/>
+  </w:num>
+  <w:num w:numId="8" w16cid:durableId="1318414477">
+    <w:abstractNumId w:val="3"/>
+  </w:num>
+  <w:num w:numId="9" w16cid:durableId="1901399586">
+    <w:abstractNumId w:val="7"/>
   </w:num>
 </w:numbering>
 </file>
@@ -5736,6 +6977,7 @@
   <w:style w:type="character" w:default="1" w:styleId="DefaultParagraphFont">
     <w:name w:val="Default Paragraph Font"/>
     <w:uiPriority w:val="1"/>
+    <w:semiHidden/>
     <w:unhideWhenUsed/>
   </w:style>
   <w:style w:type="table" w:default="1" w:styleId="TableNormal">
@@ -6114,6 +7356,45 @@
       <w:szCs w:val="20"/>
     </w:rPr>
   </w:style>
+  <w:style w:type="character" w:styleId="Hyperlink">
+    <w:name w:val="Hyperlink"/>
+    <w:basedOn w:val="DefaultParagraphFont"/>
+    <w:uiPriority w:val="99"/>
+    <w:unhideWhenUsed/>
+    <w:rsid w:val="00661460"/>
+    <w:rPr>
+      <w:color w:val="467886" w:themeColor="hyperlink"/>
+      <w:u w:val="single"/>
+    </w:rPr>
+  </w:style>
+  <w:style w:type="character" w:styleId="UnresolvedMention">
+    <w:name w:val="Unresolved Mention"/>
+    <w:basedOn w:val="DefaultParagraphFont"/>
+    <w:uiPriority w:val="99"/>
+    <w:semiHidden/>
+    <w:unhideWhenUsed/>
+    <w:rsid w:val="00661460"/>
+    <w:rPr>
+      <w:color w:val="605E5C"/>
+      <w:shd w:val="clear" w:color="auto" w:fill="E1DFDD"/>
+    </w:rPr>
+  </w:style>
+  <w:style w:type="paragraph" w:styleId="NormalWeb">
+    <w:name w:val="Normal (Web)"/>
+    <w:basedOn w:val="Normal"/>
+    <w:uiPriority w:val="99"/>
+    <w:unhideWhenUsed/>
+    <w:rsid w:val="00661460"/>
+    <w:pPr>
+      <w:spacing w:before="100" w:beforeAutospacing="1" w:after="100" w:afterAutospacing="1" w:line="240" w:lineRule="auto"/>
+    </w:pPr>
+    <w:rPr>
+      <w:rFonts w:ascii="Times New Roman" w:eastAsia="Times New Roman" w:hAnsi="Times New Roman" w:cs="Times New Roman"/>
+      <w:kern w:val="0"/>
+      <w:lang w:eastAsia="en-GB"/>
+      <w14:ligatures w14:val="none"/>
+    </w:rPr>
+  </w:style>
 </w:styles>
 </file>
 

</xml_diff>